<commit_message>
Create page Shows By Type
</commit_message>
<xml_diff>
--- a/Shows by Type.docx
+++ b/Shows by Type.docx
@@ -16,9 +16,9 @@
 </w:document>
 </file>
 
-<file path=customXML/item.xml>��< ? x m l   v e r s i o n = " 1 . 0 "   e n c o d i n g = " u t f - 1 6 " ? > +<file path=customXML/item2.xml>��< ? x m l   v e r s i o n = " 1 . 0 "   e n c o d i n g = " u t f - 1 6 " ? >   
- < N a v W o r d R e p o r t X m l P a r t   x m l n s = " u r n : m i c r o s o f t - d y n a m i c s - n a v / r e p o r t s / S h o w s _ B y _ T y p e / 5 0 1 0 5 / " > + < N a v W o r d R e p o r t X m l P a r t   x m l n s = " u r n : m i c r o s o f t - d y n a m i c s - n a v / r e p o r t s / S h o w s _ B y _ T y p e / 5 0 1 2 5 / " >   
      < L a b e l s >   
@@ -31,6 +31,8 @@
          < N o _ R a d i o S h o w C a p t i o n > N o _ R a d i o S h o w C a p t i o n < / N o _ R a d i o S h o w C a p t i o n >   
          < P o s t i n g D a t e _ P l a y l i s t H e a d e r C a p t i o n > P o s t i n g D a t e _ P l a y l i s t H e a d e r C a p t i o n < / P o s t i n g D a t e _ P l a y l i s t H e a d e r C a p t i o n > + 
+         < R e p o r t T i t l e > R e p o r t T i t l e < / R e p o r t T i t l e >   
          < R u n T i m e _ R a d i o S h o w C a p t i o n > R u n T i m e _ R a d i o S h o w C a p t i o n < / R u n T i m e _ R a d i o S h o w C a p t i o n >   

</xml_diff>

<commit_message>
Array Used in Project
</commit_message>
<xml_diff>
--- a/Shows by Type.docx
+++ b/Shows by Type.docx
@@ -13,11 +13,9 @@
       <w:sdtEndPr/>
       <w:sdtContent>
         <w:p>
-          <w:proofErr w:type="spellStart"/>
           <w:r>
             <w:t>ReportTitle</w:t>
           </w:r>
-          <w:proofErr w:type="spellEnd"/>
         </w:p>
       </w:sdtContent>
     </w:sdt>
@@ -98,10 +96,9 @@
           <w:alias w:val="#Nav: /RadioShowType/RadioShow"/>
           <w:tag w:val="#Nav: Shows_By_Type/50125"/>
           <w:id w:val="1572306408"/>
-          <w15:dataBinding w:prefixMappings="xmlns:ns0='urn:microsoft-dynamics-nav/reports/Shows_By_Type/50125/'" w:xpath="/ns0:NavWordReportXmlPart[1]/ns0:RadioShowType[1]/ns0:RadioShow" w:storeItemID="{A8811975-71E2-4884-8006-E9F35AD65BF1}"/>
+          <w15:dataBinding w:prefixMappings="xmlns:ns0='urn:microsoft-dynamics-nav/reports/Shows_By_Type/50125/' " w:xpath="/ns0:NavWordReportXmlPart[1]/ns0:RadioShowType[1]/ns0:RadioShow" w:storeItemID="{A8811975-71E2-4884-8006-E9F35AD65BF1}"/>
           <w15:repeatingSection/>
         </w:sdtPr>
-        <w:sdtEndPr/>
         <w:sdtContent>
           <w:sdt>
             <w:sdtPr>
@@ -195,6 +192,170 @@
               </w:tr>
             </w:sdtContent>
           </w:sdt>
+          <w:sdt>
+            <w:sdtPr>
+              <w:id w:val="-1447686541"/>
+              <w:placeholder>
+                <w:docPart w:val="D48112D73AA345E68BAEB8347DF1DCFD"/>
+              </w:placeholder>
+              <w15:repeatingSectionItem/>
+            </w:sdtPr>
+            <w:sdtContent>
+              <w:tr>
+                <w:sdt>
+                  <w:sdtPr>
+                    <w:alias w:val="#Nav: /RadioShowType/RadioShow/Name_RadioShow"/>
+                    <w:tag w:val="#Nav: Shows_By_Type/50125"/>
+                    <w:id w:val="-1496180107"/>
+                    <w:placeholder>
+                      <w:docPart w:val="69C19FDDB8E143DDB3198DF5B95DE049"/>
+                    </w:placeholder>
+                    <w15:dataBinding w:prefixMappings="xmlns:ns0='urn:microsoft-dynamics-nav/reports/Shows_By_Type/50125/' " w:xpath="/ns0:NavWordReportXmlPart[1]/ns0:RadioShowType[1]/ns0:RadioShow[2]/ns0:Name_RadioShow[1]" w:storeItemID="{A8811975-71E2-4884-8006-E9F35AD65BF1}"/>
+                  </w:sdtPr>
+                  <w:sdtContent>
+                    <w:tc>
+                      <w:tcPr>
+                        <w:tcW w:w="3209" w:type="dxa"/>
+                      </w:tcPr>
+                      <w:p>
+                        <w:r>
+                          <w:t>Talk</w:t>
+                        </w:r>
+                      </w:p>
+                    </w:tc>
+                  </w:sdtContent>
+                </w:sdt>
+                <w:sdt>
+                  <w:sdtPr>
+                    <w:alias w:val="#Nav: /RadioShowType/RadioShow/No_RadioShow"/>
+                    <w:tag w:val="#Nav: Shows_By_Type/50125"/>
+                    <w:id w:val="1307204058"/>
+                    <w:placeholder>
+                      <w:docPart w:val="69C19FDDB8E143DDB3198DF5B95DE049"/>
+                    </w:placeholder>
+                    <w15:dataBinding w:prefixMappings="xmlns:ns0='urn:microsoft-dynamics-nav/reports/Shows_By_Type/50125/' " w:xpath="/ns0:NavWordReportXmlPart[1]/ns0:RadioShowType[1]/ns0:RadioShow[2]/ns0:No_RadioShow[1]" w:storeItemID="{A8811975-71E2-4884-8006-E9F35AD65BF1}"/>
+                  </w:sdtPr>
+                  <w:sdtContent>
+                    <w:tc>
+                      <w:tcPr>
+                        <w:tcW w:w="3209" w:type="dxa"/>
+                      </w:tcPr>
+                      <w:p>
+                        <w:r>
+                          <w:t>55</w:t>
+                        </w:r>
+                      </w:p>
+                    </w:tc>
+                  </w:sdtContent>
+                </w:sdt>
+                <w:sdt>
+                  <w:sdtPr>
+                    <w:alias w:val="#Nav: /RadioShowType/RadioShow/RunTime_RadioShow"/>
+                    <w:tag w:val="#Nav: Shows_By_Type/50125"/>
+                    <w:id w:val="1506017331"/>
+                    <w:placeholder>
+                      <w:docPart w:val="69C19FDDB8E143DDB3198DF5B95DE049"/>
+                    </w:placeholder>
+                    <w15:dataBinding w:prefixMappings="xmlns:ns0='urn:microsoft-dynamics-nav/reports/Shows_By_Type/50125/' " w:xpath="/ns0:NavWordReportXmlPart[1]/ns0:RadioShowType[1]/ns0:RadioShow[2]/ns0:RunTime_RadioShow[1]" w:storeItemID="{A8811975-71E2-4884-8006-E9F35AD65BF1}"/>
+                  </w:sdtPr>
+                  <w:sdtContent>
+                    <w:tc>
+                      <w:tcPr>
+                        <w:tcW w:w="3210" w:type="dxa"/>
+                      </w:tcPr>
+                      <w:p>
+                        <w:r>
+                          <w:t>1 Hour</w:t>
+                        </w:r>
+                      </w:p>
+                    </w:tc>
+                  </w:sdtContent>
+                </w:sdt>
+              </w:tr>
+            </w:sdtContent>
+          </w:sdt>
+          <w:sdt>
+            <w:sdtPr>
+              <w:id w:val="-1246407470"/>
+              <w:placeholder>
+                <w:docPart w:val="47C33FB5C8C1460C906FED1413D8609A"/>
+              </w:placeholder>
+              <w15:repeatingSectionItem/>
+            </w:sdtPr>
+            <w:sdtContent>
+              <w:tr>
+                <w:sdt>
+                  <w:sdtPr>
+                    <w:alias w:val="#Nav: /RadioShowType/RadioShow/Name_RadioShow"/>
+                    <w:tag w:val="#Nav: Shows_By_Type/50125"/>
+                    <w:id w:val="1545409277"/>
+                    <w:placeholder>
+                      <w:docPart w:val="BAF1DE058F2C4B44941D5191E892BF4A"/>
+                    </w:placeholder>
+                    <w15:dataBinding w:prefixMappings="xmlns:ns0='urn:microsoft-dynamics-nav/reports/Shows_By_Type/50125/' " w:xpath="/ns0:NavWordReportXmlPart[1]/ns0:RadioShowType[1]/ns0:RadioShow[3]/ns0:Name_RadioShow[1]" w:storeItemID="{A8811975-71E2-4884-8006-E9F35AD65BF1}"/>
+                  </w:sdtPr>
+                  <w:sdtContent>
+                    <w:tc>
+                      <w:tcPr>
+                        <w:tcW w:w="3209" w:type="dxa"/>
+                      </w:tcPr>
+                      <w:p>
+                        <w:r>
+                          <w:t>Music</w:t>
+                        </w:r>
+                      </w:p>
+                    </w:tc>
+                  </w:sdtContent>
+                </w:sdt>
+                <w:sdt>
+                  <w:sdtPr>
+                    <w:alias w:val="#Nav: /RadioShowType/RadioShow/No_RadioShow"/>
+                    <w:tag w:val="#Nav: Shows_By_Type/50125"/>
+                    <w:id w:val="-944460856"/>
+                    <w:placeholder>
+                      <w:docPart w:val="BAF1DE058F2C4B44941D5191E892BF4A"/>
+                    </w:placeholder>
+                    <w15:dataBinding w:prefixMappings="xmlns:ns0='urn:microsoft-dynamics-nav/reports/Shows_By_Type/50125/' " w:xpath="/ns0:NavWordReportXmlPart[1]/ns0:RadioShowType[1]/ns0:RadioShow[3]/ns0:No_RadioShow[1]" w:storeItemID="{A8811975-71E2-4884-8006-E9F35AD65BF1}"/>
+                  </w:sdtPr>
+                  <w:sdtContent>
+                    <w:tc>
+                      <w:tcPr>
+                        <w:tcW w:w="3209" w:type="dxa"/>
+                      </w:tcPr>
+                      <w:p>
+                        <w:r>
+                          <w:t>60</w:t>
+                        </w:r>
+                      </w:p>
+                    </w:tc>
+                  </w:sdtContent>
+                </w:sdt>
+                <w:sdt>
+                  <w:sdtPr>
+                    <w:alias w:val="#Nav: /RadioShowType/RadioShow/RunTime_RadioShow"/>
+                    <w:tag w:val="#Nav: Shows_By_Type/50125"/>
+                    <w:id w:val="2088191967"/>
+                    <w:placeholder>
+                      <w:docPart w:val="BAF1DE058F2C4B44941D5191E892BF4A"/>
+                    </w:placeholder>
+                    <w15:dataBinding w:prefixMappings="xmlns:ns0='urn:microsoft-dynamics-nav/reports/Shows_By_Type/50125/' " w:xpath="/ns0:NavWordReportXmlPart[1]/ns0:RadioShowType[1]/ns0:RadioShow[3]/ns0:RunTime_RadioShow[1]" w:storeItemID="{A8811975-71E2-4884-8006-E9F35AD65BF1}"/>
+                  </w:sdtPr>
+                  <w:sdtContent>
+                    <w:tc>
+                      <w:tcPr>
+                        <w:tcW w:w="3210" w:type="dxa"/>
+                      </w:tcPr>
+                      <w:p>
+                        <w:r>
+                          <w:t>5 Hour</w:t>
+                        </w:r>
+                      </w:p>
+                    </w:tc>
+                  </w:sdtContent>
+                </w:sdt>
+              </w:tr>
+            </w:sdtContent>
+          </w:sdt>
         </w:sdtContent>
       </w:sdt>
     </w:tbl>
@@ -216,8 +377,6 @@
           </w:r>
           <w:proofErr w:type="spellEnd"/>
         </w:p>
-        <w:bookmarkStart w:name="_GoBack" w:displacedByCustomXml="next" w:id="0"/>
-        <w:bookmarkEnd w:displacedByCustomXml="next" w:id="0"/>
       </w:sdtContent>
     </w:sdt>
     <w:sdt>
@@ -237,6 +396,8 @@
           </w:r>
           <w:proofErr w:type="spellEnd"/>
         </w:p>
+        <w:bookmarkStart w:id="0" w:name="_GoBack" w:displacedByCustomXml="next"/>
+        <w:bookmarkEnd w:id="0" w:displacedByCustomXml="next"/>
       </w:sdtContent>
     </w:sdt>
     <w:sdt>
@@ -815,6 +976,122 @@
         </w:p>
       </w:docPartBody>
     </w:docPart>
+    <w:docPart>
+      <w:docPartPr>
+        <w:name w:val="D48112D73AA345E68BAEB8347DF1DCFD"/>
+        <w:category>
+          <w:name w:val="General"/>
+          <w:gallery w:val="placeholder"/>
+        </w:category>
+        <w:types>
+          <w:type w:val="bbPlcHdr"/>
+        </w:types>
+        <w:behaviors>
+          <w:behavior w:val="content"/>
+        </w:behaviors>
+        <w:guid w:val="{D2B49D54-7BD2-45CD-820C-3580F47185F8}"/>
+      </w:docPartPr>
+      <w:docPartBody>
+        <w:p>
+          <w:pPr>
+            <w:pStyle w:val="D48112D73AA345E68BAEB8347DF1DCFD"/>
+          </w:pPr>
+          <w:r>
+            <w:rPr>
+              <w:rStyle w:val="PlaceholderText"/>
+            </w:rPr>
+            <w:t>Enter any content that you want to repeat, including other content controls. You can also insert this control around table rows in order to repeat parts of a table.</w:t>
+          </w:r>
+        </w:p>
+      </w:docPartBody>
+    </w:docPart>
+    <w:docPart>
+      <w:docPartPr>
+        <w:name w:val="69C19FDDB8E143DDB3198DF5B95DE049"/>
+        <w:category>
+          <w:name w:val="General"/>
+          <w:gallery w:val="placeholder"/>
+        </w:category>
+        <w:types>
+          <w:type w:val="bbPlcHdr"/>
+        </w:types>
+        <w:behaviors>
+          <w:behavior w:val="content"/>
+        </w:behaviors>
+        <w:guid w:val="{C33D187C-3150-4509-8281-C56549CF81A1}"/>
+      </w:docPartPr>
+      <w:docPartBody>
+        <w:p>
+          <w:pPr>
+            <w:pStyle w:val="69C19FDDB8E143DDB3198DF5B95DE049"/>
+          </w:pPr>
+          <w:r>
+            <w:rPr>
+              <w:rStyle w:val="PlaceholderText"/>
+            </w:rPr>
+            <w:t>Click or tap here to enter text.</w:t>
+          </w:r>
+        </w:p>
+      </w:docPartBody>
+    </w:docPart>
+    <w:docPart>
+      <w:docPartPr>
+        <w:name w:val="47C33FB5C8C1460C906FED1413D8609A"/>
+        <w:category>
+          <w:name w:val="General"/>
+          <w:gallery w:val="placeholder"/>
+        </w:category>
+        <w:types>
+          <w:type w:val="bbPlcHdr"/>
+        </w:types>
+        <w:behaviors>
+          <w:behavior w:val="content"/>
+        </w:behaviors>
+        <w:guid w:val="{69B6C6F5-6231-4B74-8B1E-F746753AB597}"/>
+      </w:docPartPr>
+      <w:docPartBody>
+        <w:p>
+          <w:pPr>
+            <w:pStyle w:val="47C33FB5C8C1460C906FED1413D8609A"/>
+          </w:pPr>
+          <w:r>
+            <w:rPr>
+              <w:rStyle w:val="PlaceholderText"/>
+            </w:rPr>
+            <w:t>Enter any content that you want to repeat, including other content controls. You can also insert this control around table rows in order to repeat parts of a table.</w:t>
+          </w:r>
+        </w:p>
+      </w:docPartBody>
+    </w:docPart>
+    <w:docPart>
+      <w:docPartPr>
+        <w:name w:val="BAF1DE058F2C4B44941D5191E892BF4A"/>
+        <w:category>
+          <w:name w:val="General"/>
+          <w:gallery w:val="placeholder"/>
+        </w:category>
+        <w:types>
+          <w:type w:val="bbPlcHdr"/>
+        </w:types>
+        <w:behaviors>
+          <w:behavior w:val="content"/>
+        </w:behaviors>
+        <w:guid w:val="{90991B27-DD0A-43FB-AA41-CFB2ED6CEC0E}"/>
+      </w:docPartPr>
+      <w:docPartBody>
+        <w:p>
+          <w:pPr>
+            <w:pStyle w:val="BAF1DE058F2C4B44941D5191E892BF4A"/>
+          </w:pPr>
+          <w:r>
+            <w:rPr>
+              <w:rStyle w:val="PlaceholderText"/>
+            </w:rPr>
+            <w:t>Click or tap here to enter text.</w:t>
+          </w:r>
+        </w:p>
+      </w:docPartBody>
+    </w:docPart>
   </w:docParts>
 </w:glossaryDocument>
 </file>
@@ -866,6 +1143,8 @@
     <w:rsid w:val="005E6A5D"/>
     <w:rsid w:val="009D0EF2"/>
     <w:rsid w:val="00B4242A"/>
+    <w:rsid w:val="00D375A4"/>
+    <w:rsid w:val="00D4364A"/>
     <w:rsid w:val="00E5355F"/>
   </w:rsids>
   <m:mathPr>
@@ -1315,7 +1594,7 @@
     <w:basedOn w:val="DefaultParagraphFont"/>
     <w:uiPriority w:val="99"/>
     <w:semiHidden/>
-    <w:rsid w:val="009D0EF2"/>
+    <w:rsid w:val="00D4364A"/>
     <w:rPr>
       <w:color w:val="808080"/>
     </w:rPr>
@@ -1323,6 +1602,22 @@
   <w:style w:type="paragraph" w:customStyle="1" w:styleId="E2019AD046EE4F83A604FB1441F85A70">
     <w:name w:val="E2019AD046EE4F83A604FB1441F85A70"/>
     <w:rsid w:val="009D0EF2"/>
+  </w:style>
+  <w:style w:type="paragraph" w:customStyle="1" w:styleId="D48112D73AA345E68BAEB8347DF1DCFD">
+    <w:name w:val="D48112D73AA345E68BAEB8347DF1DCFD"/>
+    <w:rsid w:val="00D4364A"/>
+  </w:style>
+  <w:style w:type="paragraph" w:customStyle="1" w:styleId="69C19FDDB8E143DDB3198DF5B95DE049">
+    <w:name w:val="69C19FDDB8E143DDB3198DF5B95DE049"/>
+    <w:rsid w:val="00D4364A"/>
+  </w:style>
+  <w:style w:type="paragraph" w:customStyle="1" w:styleId="47C33FB5C8C1460C906FED1413D8609A">
+    <w:name w:val="47C33FB5C8C1460C906FED1413D8609A"/>
+    <w:rsid w:val="00D4364A"/>
+  </w:style>
+  <w:style w:type="paragraph" w:customStyle="1" w:styleId="BAF1DE058F2C4B44941D5191E892BF4A">
+    <w:name w:val="BAF1DE058F2C4B44941D5191E892BF4A"/>
+    <w:rsid w:val="00D4364A"/>
   </w:style>
 </w:styles>
 </file>
@@ -1595,9 +1890,7 @@
 </a:theme>
 </file>
 
-<file path=customXml/item1.xml>��< ? x m l   v e r s i o n = " 1 . 0 "   e n c o d i n g = " u t f - 1 6 " ? > - 
- < N a v W o r d R e p o r t X m l P a r t   x m l n s = " u r n : m i c r o s o f t - d y n a m i c s - n a v / r e p o r t s / S h o w s _ B y _ T y p e / 5 0 1 2 5 / " > +<file path=customXml/item1.xml>��< ? x m l   v e r s i o n = " 1 . 0 "   e n c o d i n g = " u t f - 1 6 " ? > < N a v W o r d R e p o r t X m l P a r t   x m l n s = " u r n : m i c r o s o f t - d y n a m i c s - n a v / r e p o r t s / S h o w s _ B y _ T y p e / 5 0 1 2 5 / " >   
      < L a b e l s >   
@@ -1645,7 +1938,43 @@
  
          < / R a d i o S h o w >   
-     < / R a d i o S h o w T y p e > +     < R a d i o S h o w   x m l n s = " u r n : m i c r o s o f t - d y n a m i c s - n a v / r e p o r t s / S h o w s _ B y _ T y p e / 5 0 1 2 5 / " > < N a m e _ R a d i o S h o w > & l t ; ? x m l   v e r s i o n = " 1 . 0 "   s t a n d a l o n e = " y e s " ? & g t ; + 
+ & l t ; ? m s o - a p p l i c a t i o n   p r o g i d = " W o r d . D o c u m e n t " ? & g t ; + 
+ & l t ; p k g : p a c k a g e   x m l n s : p k g = " h t t p : / / s c h e m a s . m i c r o s o f t . c o m / o f f i c e / 2 0 0 6 / x m l P a c k a g e " & g t ; & l t ; p k g : p a r t   p k g : n a m e = " / _ r e l s / . r e l s "   p k g : c o n t e n t T y p e = " a p p l i c a t i o n / v n d . o p e n x m l f o r m a t s - p a c k a g e . r e l a t i o n s h i p s + x m l "   p k g : p a d d i n g = " 5 1 2 " & g t ; & l t ; p k g : x m l D a t a & g t ; & l t ; R e l a t i o n s h i p s   x m l n s = " h t t p : / / s c h e m a s . o p e n x m l f o r m a t s . o r g / p a c k a g e / 2 0 0 6 / r e l a t i o n s h i p s " & g t ; & l t ; R e l a t i o n s h i p   I d = " r I d 1 "   T y p e = " h t t p : / / s c h e m a s . o p e n x m l f o r m a t s . o r g / o f f i c e D o c u m e n t / 2 0 0 6 / r e l a t i o n s h i p s / o f f i c e D o c u m e n t "   T a r g e t = " w o r d / d o c u m e n t . x m l " / & g t ; & l t ; / R e l a t i o n s h i p s & g t ; & l t ; / p k g : x m l D a t a & g t ; & l t ; / p k g : p a r t & g t ; & l t ; p k g : p a r t   p k g : n a m e = " / w o r d / d o c u m e n t . x m l "   p k g : c o n t e n t T y p e = " a p p l i c a t i o n / v n d . o p e n x m l f o r m a t s - o f f i c e d o c u m e n t . w o r d p r o c e s s i n g m l . d o c u m e n t . m a i n + x m l " & g t ; & l t ; p k g : x m l D a t a & g t ; & l t ; w : d o c u m e n t   x m l n s : w p c = " h t t p : / / s c h e m a s . m i c r o s o f t . c o m / o f f i c e / w o r d / 2 0 1 0 / w o r d p r o c e s s i n g C a n v a s "   x m l n s : c x = " h t t p : / / s c h e m a s . m i c r o s o f t . c o m / o f f i c e / d r a w i n g / 2 0 1 4 / c h a r t e x "   x m l n s : c x 1 = " h t t p : / / s c h e m a s . m i c r o s o f t . c o m / o f f i c e / d r a w i n g / 2 0 1 5 / 9 / 8 / c h a r t e x "   x m l n s : m c = " h t t p : / / s c h e m a s . o p e n x m l f o r m a t s . o r g / m a r k u p - c o m p a t i b i l i t y / 2 0 0 6 "   x m l n s : o = " u r n : s c h e m a s - m i c r o s o f t - c o m : o f f i c e : o f f i c e "   x m l n s : r = " h t t p : / / s c h e m a s . o p e n x m l f o r m a t s . o r g / o f f i c e D o c u m e n t / 2 0 0 6 / r e l a t i o n s h i p s "   x m l n s : m = " h t t p : / / s c h e m a s . o p e n x m l f o r m a t s . o r g / o f f i c e D o c u m e n t / 2 0 0 6 / m a t h "   x m l n s : v = " u r n : s c h e m a s - m i c r o s o f t - c o m : v m l "   x m l n s : w p 1 4 = " h t t p : / / s c h e m a s . m i c r o s o f t . c o m / o f f i c e / w o r d / 2 0 1 0 / w o r d p r o c e s s i n g D r a w i n g "   x m l n s : w p = " h t t p : / / s c h e m a s . o p e n x m l f o r m a t s . o r g / d r a w i n g m l / 2 0 0 6 / w o r d p r o c e s s i n g D r a w i n g "   x m l n s : w 1 0 = " u r n : s c h e m a s - m i c r o s o f t - c o m : o f f i c e : w o r d "   x m l n s : w = " h t t p : / / s c h e m a s . o p e n x m l f o r m a t s . o r g / w o r d p r o c e s s i n g m l / 2 0 0 6 / m a i n "   x m l n s : w 1 4 = " h t t p : / / s c h e m a s . m i c r o s o f t . c o m / o f f i c e / w o r d / 2 0 1 0 / w o r d m l "   x m l n s : w 1 5 = " h t t p : / / s c h e m a s . m i c r o s o f t . c o m / o f f i c e / w o r d / 2 0 1 2 / w o r d m l "   x m l n s : w 1 6 s e = " h t t p : / / s c h e m a s . m i c r o s o f t . c o m / o f f i c e / w o r d / 2 0 1 5 / w o r d m l / s y m e x "   x m l n s : w p g = " h t t p : / / s c h e m a s . m i c r o s o f t . c o m / o f f i c e / w o r d / 2 0 1 0 / w o r d p r o c e s s i n g G r o u p "   x m l n s : w p i = " h t t p : / / s c h e m a s . m i c r o s o f t . c o m / o f f i c e / w o r d / 2 0 1 0 / w o r d p r o c e s s i n g I n k "   x m l n s : w n e = " h t t p : / / s c h e m a s . m i c r o s o f t . c o m / o f f i c e / w o r d / 2 0 0 6 / w o r d m l "   x m l n s : w p s = " h t t p : / / s c h e m a s . m i c r o s o f t . c o m / o f f i c e / w o r d / 2 0 1 0 / w o r d p r o c e s s i n g S h a p e "   m c : I g n o r a b l e = " w 1 4   w 1 5   w 1 6 s e   w p 1 4 " & g t ; & l t ; w : b o d y & g t ; & l t ; w : p   w : r s i d R = " 0 0 0 0 0 0 0 0 "   w : r s i d R D e f a u l t = " 0 0 5 C 5 4 8 A " & g t ; & l t ; w : r & g t ; & l t ; w : t & g t ; T a l k & l t ; / w : t & g t ; & l t ; / w : r & g t ; & l t ; / w : p & g t ; & l t ; w : s e c t P r   w : r s i d R = " 0 0 0 0 0 0 0 0 " & g t ; & l t ; w : p g S z   w : w = " 1 2 2 4 0 "   w : h = " 1 5 8 4 0 " / & g t ; & l t ; w : p g M a r   w : t o p = " 1 4 4 0 "   w : r i g h t = " 1 4 4 0 "   w : b o t t o m = " 1 4 4 0 "   w : l e f t = " 1 4 4 0 "   w : h e a d e r = " 7 2 0 "   w : f o o t e r = " 7 2 0 "   w : g u t t e r = " 0 " / & g t ; & l t ; w : c o l s   w : s p a c e = " 7 2 0 " / & g t ; & l t ; / w : s e c t P r & g t ; & l t ; / w : b o d y & g t ; & l t ; / w : d o c u m e n t & g t ; & l t ; / p k g : x m l D a t a & g t ; & l t ; / p k g : p a r t & g t ; & l t ; p k g : p a r t   p k g : n a m e = " / w o r d / _ r e l s / d o c u m e n t . x m l . r e l s "   p k g : c o n t e n t T y p e = " a p p l i c a t i o n / v n d . o p e n x m l f o r m a t s - p a c k a g e . r e l a t i o n s h i p s + x m l "   p k g : p a d d i n g = " 2 5 6 " & g t ; & l t ; p k g : x m l D a t a & g t ; & l t ; R e l a t i o n s h i p s   x m l n s = " h t t p : / / s c h e m a s . o p e n x m l f o r m a t s . o r g / p a c k a g e / 2 0 0 6 / r e l a t i o n s h i p s " & g t ; & l t ; R e l a t i o n s h i p   I d = " r I d 1 "   T y p e = " h t t p : / / s c h e m a s . o p e n x m l f o r m a t s . o r g / o f f i c e D o c u m e n t / 2 0 0 6 / r e l a t i o n s h i p s / s t y l e s "   T a r g e t = " s t y l e s . x m l " / & g t ; & l t ; / R e l a t i o n s h i p s & g t ; & l t ; / p k g : x m l D a t a & g t ; & l t ; / p k g : p a r t & g t ; & l t ; p k g : p a r t   p k g : n a m e = " / w o r d / s t y l e s . x m l "   p k g : c o n t e n t T y p e = " a p p l i c a t i o n / v n d . o p e n x m l f o r m a t s - o f f i c e d o c u m e n t . w o r d p r o c e s s i n g m l . s t y l e s + x m l " & g t ; & l t ; p k g : x m l D a t a & g t ; & l t ; w : s t y l e s   x m l n s : m c = " h t t p : / / s c h e m a s . o p e n x m l f o r m a t s . o r g / m a r k u p - c o m p a t i b i l i t y / 2 0 0 6 "   x m l n s : r = " h t t p : / / s c h e m a s . o p e n x m l f o r m a t s . o r g / o f f i c e D o c u m e n t / 2 0 0 6 / r e l a t i o n s h i p s "   x m l n s : w = " h t t p : / / s c h e m a s . o p e n x m l f o r m a t s . o r g / w o r d p r o c e s s i n g m l / 2 0 0 6 / m a i n "   x m l n s : w 1 4 = " h t t p : / / s c h e m a s . m i c r o s o f t . c o m / o f f i c e / w o r d / 2 0 1 0 / w o r d m l "   x m l n s : w 1 5 = " h t t p : / / s c h e m a s . m i c r o s o f t . c o m / o f f i c e / w o r d / 2 0 1 2 / w o r d m l "   x m l n s : w 1 6 s e = " h t t p : / / s c h e m a s . m i c r o s o f t . c o m / o f f i c e / w o r d / 2 0 1 5 / w o r d m l / s y m e x "   m c : I g n o r a b l e = " w 1 4   w 1 5   w 1 6 s e " & g t ; & l t ; w : d o c D e f a u l t s & g t ; & l t ; w : r P r D e f a u l t & g t ; & l t ; w : r P r & g t ; & l t ; w : r F o n t s   w : a s c i i T h e m e = " m i n o r H A n s i "   w : e a s t A s i a T h e m e = " m i n o r E a s t A s i a "   w : h A n s i T h e m e = " m i n o r H A n s i "   w : c s t h e m e = " m i n o r B i d i " / & g t ; & l t ; w : s z   w : v a l = " 2 2 " / & g t ; & l t ; w : s z C s   w : v a l = " 2 2 " / & g t ; & l t ; w : l a n g   w : v a l = " e n - U S "   w : e a s t A s i a = " e n - U S "   w : b i d i = " a r - S A " / & g t ; & l t ; / w : r P r & g t ; & l t ; / w : r P r D e f a u l t & g t ; & l t ; w : p P r D e f a u l t & g t ; & l t ; w : p P r & g t ; & l t ; w : s p a c i n g   w : a f t e r = " 1 6 0 "   w : l i n e = " 2 5 9 "   w : l i n e R u l e = " a u t o " / & g t ; & l t ; / w : p P r & g t ; & l t ; / w : p P r D e f a u l t & g t ; & l t ; / w : d o c D e f a u l t s & g t ; & l t ; w : s t y l e   w : t y p e = " p a r a g r a p h "   w : d e f a u l t = " 1 "   w : s t y l e I d = " N o r m a l " & g t ; & l t ; w : n a m e   w : v a l = " N o r m a l " / & g t ; & l t ; w : q F o r m a t / & g t ; & l t ; / w : s t y l e & g t ; & l t ; w : s t y l e   w : t y p e = " c h a r a c t e r "   w : d e f a u l t = " 1 "   w : s t y l e I d = " D e f a u l t P a r a g r a p h F o n t " & g t ; & l t ; w : n a m e   w : v a l = " D e f a u l t   P a r a g r a p h   F o n t " / & g t ; & l t ; w : u i P r i o r i t y   w : v a l = " 1 " / & g t ; & l t ; w : s e m i H i d d e n / & g t ; & l t ; w : u n h i d e W h e n U s e d / & g t ; & l t ; / w : s t y l e & g t ; & l t ; w : s t y l e   w : t y p e = " t a b l e "   w : d e f a u l t = " 1 "   w : s t y l e I d = " T a b l e N o r m a l " & g t ; & l t ; w : n a m e   w : v a l = " N o r m a l   T a b l e " / & g t ; & l t ; w : u i P r i o r i t y   w : v a l = " 9 9 " / & g t ; & l t ; w : s e m i H i d d e n / & g t ; & l t ; w : u n h i d e W h e n U s e d / & g t ; & l t ; w : t b l P r & g t ; & l t ; w : t b l I n d   w : w = " 0 "   w : t y p e = " d x a " / & g t ; & l t ; w : t b l C e l l M a r & g t ; & l t ; w : t o p   w : w = " 0 "   w : t y p e = " d x a " / & g t ; & l t ; w : l e f t   w : w = " 1 0 8 "   w : t y p e = " d x a " / & g t ; & l t ; w : b o t t o m   w : w = " 0 "   w : t y p e = " d x a " / & g t ; & l t ; w : r i g h t   w : w = " 1 0 8 "   w : t y p e = " d x a " / & g t ; & l t ; / w : t b l C e l l M a r & g t ; & l t ; / w : t b l P r & g t ; & l t ; / w : s t y l e & g t ; & l t ; w : s t y l e   w : t y p e = " n u m b e r i n g "   w : d e f a u l t = " 1 "   w : s t y l e I d = " N o L i s t " & g t ; & l t ; w : n a m e   w : v a l = " N o   L i s t " / & g t ; & l t ; w : u i P r i o r i t y   w : v a l = " 9 9 " / & g t ; & l t ; w : s e m i H i d d e n / & g t ; & l t ; w : u n h i d e W h e n U s e d / & g t ; & l t ; / w : s t y l e & g t ; & l t ; w : s t y l e   w : t y p e = " c h a r a c t e r "   w : s t y l e I d = " P l a c e h o l d e r T e x t " & g t ; & l t ; w : n a m e   w : v a l = " P l a c e h o l d e r   T e x t " / & g t ; & l t ; w : b a s e d O n   w : v a l = " D e f a u l t P a r a g r a p h F o n t " / & g t ; & l t ; w : u i P r i o r i t y   w : v a l = " 9 9 " / & g t ; & l t ; w : s e m i H i d d e n / & g t ; & l t ; w : r s i d   w : v a l = " 0 0 0 F 1 E B D " / & g t ; & l t ; w : r P r & g t ; & l t ; w : c o l o r   w : v a l = " 8 0 8 0 8 0 " / & g t ; & l t ; / w : r P r & g t ; & l t ; / w : s t y l e & g t ; & l t ; w : s t y l e   w : t y p e = " t a b l e "   w : s t y l e I d = " T a b l e G r i d " & g t ; & l t ; w : n a m e   w : v a l = " T a b l e   G r i d " / & g t ; & l t ; w : b a s e d O n   w : v a l = " T a b l e N o r m a l " / & g t ; & l t ; w : u i P r i o r i t y   w : v a l = " 3 9 " / & g t ; & l t ; w : r s i d   w : v a l = " 0 0 7 9 2 B 5 6 " / & g t ; & l t ; w : p P r & g t ; & l t ; w : s p a c i n g   w : a f t e r = " 0 "   w : l i n e = " 2 4 0 "   w : l i n e R u l e = " a u t o " / & g t ; & l t ; / w : p P r & g t ; & l t ; w : t b l P r & g t ; & l t ; w : t b l B o r d e r s & g t ; & l t ; w : t o p   w : v a l = " s i n g l e "   w : s z = " 4 "   w : s p a c e = " 0 "   w : c o l o r = " a u t o " / & g t ; & l t ; w : l e f t   w : v a l = " s i n g l e "   w : s z = " 4 "   w : s p a c e = " 0 "   w : c o l o r = " a u t o " / & g t ; & l t ; w : b o t t o m   w : v a l = " s i n g l e "   w : s z = " 4 "   w : s p a c e = " 0 "   w : c o l o r = " a u t o " / & g t ; & l t ; w : r i g h t   w : v a l = " s i n g l e "   w : s z = " 4 "   w : s p a c e = " 0 "   w : c o l o r = " a u t o " / & g t ; & l t ; w : i n s i d e H   w : v a l = " s i n g l e "   w : s z = " 4 "   w : s p a c e = " 0 "   w : c o l o r = " a u t o " / & g t ; & l t ; w : i n s i d e V   w : v a l = " s i n g l e "   w : s z = " 4 "   w : s p a c e = " 0 "   w : c o l o r = " a u t o " / & g t ; & l t ; / w : t b l B o r d e r s & g t ; & l t ; / w : t b l P r & g t ; & l t ; / w : s t y l e & g t ; & l t ; / w : s t y l e s & g t ; & l t ; / p k g : x m l D a t a & g t ; & l t ; / p k g : p a r t & g t ; & l t ; / p k g : p a c k a g e & g t ; + 
+ < / N a m e _ R a d i o S h o w > < N o _ R a d i o S h o w > & l t ; ? x m l   v e r s i o n = " 1 . 0 "   s t a n d a l o n e = " y e s " ? & g t ; + 
+ & l t ; ? m s o - a p p l i c a t i o n   p r o g i d = " W o r d . D o c u m e n t " ? & g t ; + 
+ & l t ; p k g : p a c k a g e   x m l n s : p k g = " h t t p : / / s c h e m a s . m i c r o s o f t . c o m / o f f i c e / 2 0 0 6 / x m l P a c k a g e " & g t ; & l t ; p k g : p a r t   p k g : n a m e = " / _ r e l s / . r e l s "   p k g : c o n t e n t T y p e = " a p p l i c a t i o n / v n d . o p e n x m l f o r m a t s - p a c k a g e . r e l a t i o n s h i p s + x m l "   p k g : p a d d i n g = " 5 1 2 " & g t ; & l t ; p k g : x m l D a t a & g t ; & l t ; R e l a t i o n s h i p s   x m l n s = " h t t p : / / s c h e m a s . o p e n x m l f o r m a t s . o r g / p a c k a g e / 2 0 0 6 / r e l a t i o n s h i p s " & g t ; & l t ; R e l a t i o n s h i p   I d = " r I d 1 "   T y p e = " h t t p : / / s c h e m a s . o p e n x m l f o r m a t s . o r g / o f f i c e D o c u m e n t / 2 0 0 6 / r e l a t i o n s h i p s / o f f i c e D o c u m e n t "   T a r g e t = " w o r d / d o c u m e n t . x m l " / & g t ; & l t ; / R e l a t i o n s h i p s & g t ; & l t ; / p k g : x m l D a t a & g t ; & l t ; / p k g : p a r t & g t ; & l t ; p k g : p a r t   p k g : n a m e = " / w o r d / d o c u m e n t . x m l "   p k g : c o n t e n t T y p e = " a p p l i c a t i o n / v n d . o p e n x m l f o r m a t s - o f f i c e d o c u m e n t . w o r d p r o c e s s i n g m l . d o c u m e n t . m a i n + x m l " & g t ; & l t ; p k g : x m l D a t a & g t ; & l t ; w : d o c u m e n t   x m l n s : w p c = " h t t p : / / s c h e m a s . m i c r o s o f t . c o m / o f f i c e / w o r d / 2 0 1 0 / w o r d p r o c e s s i n g C a n v a s "   x m l n s : c x = " h t t p : / / s c h e m a s . m i c r o s o f t . c o m / o f f i c e / d r a w i n g / 2 0 1 4 / c h a r t e x "   x m l n s : c x 1 = " h t t p : / / s c h e m a s . m i c r o s o f t . c o m / o f f i c e / d r a w i n g / 2 0 1 5 / 9 / 8 / c h a r t e x "   x m l n s : m c = " h t t p : / / s c h e m a s . o p e n x m l f o r m a t s . o r g / m a r k u p - c o m p a t i b i l i t y / 2 0 0 6 "   x m l n s : o = " u r n : s c h e m a s - m i c r o s o f t - c o m : o f f i c e : o f f i c e "   x m l n s : r = " h t t p : / / s c h e m a s . o p e n x m l f o r m a t s . o r g / o f f i c e D o c u m e n t / 2 0 0 6 / r e l a t i o n s h i p s "   x m l n s : m = " h t t p : / / s c h e m a s . o p e n x m l f o r m a t s . o r g / o f f i c e D o c u m e n t / 2 0 0 6 / m a t h "   x m l n s : v = " u r n : s c h e m a s - m i c r o s o f t - c o m : v m l "   x m l n s : w p 1 4 = " h t t p : / / s c h e m a s . m i c r o s o f t . c o m / o f f i c e / w o r d / 2 0 1 0 / w o r d p r o c e s s i n g D r a w i n g "   x m l n s : w p = " h t t p : / / s c h e m a s . o p e n x m l f o r m a t s . o r g / d r a w i n g m l / 2 0 0 6 / w o r d p r o c e s s i n g D r a w i n g "   x m l n s : w 1 0 = " u r n : s c h e m a s - m i c r o s o f t - c o m : o f f i c e : w o r d "   x m l n s : w = " h t t p : / / s c h e m a s . o p e n x m l f o r m a t s . o r g / w o r d p r o c e s s i n g m l / 2 0 0 6 / m a i n "   x m l n s : w 1 4 = " h t t p : / / s c h e m a s . m i c r o s o f t . c o m / o f f i c e / w o r d / 2 0 1 0 / w o r d m l "   x m l n s : w 1 5 = " h t t p : / / s c h e m a s . m i c r o s o f t . c o m / o f f i c e / w o r d / 2 0 1 2 / w o r d m l "   x m l n s : w 1 6 s e = " h t t p : / / s c h e m a s . m i c r o s o f t . c o m / o f f i c e / w o r d / 2 0 1 5 / w o r d m l / s y m e x "   x m l n s : w p g = " h t t p : / / s c h e m a s . m i c r o s o f t . c o m / o f f i c e / w o r d / 2 0 1 0 / w o r d p r o c e s s i n g G r o u p "   x m l n s : w p i = " h t t p : / / s c h e m a s . m i c r o s o f t . c o m / o f f i c e / w o r d / 2 0 1 0 / w o r d p r o c e s s i n g I n k "   x m l n s : w n e = " h t t p : / / s c h e m a s . m i c r o s o f t . c o m / o f f i c e / w o r d / 2 0 0 6 / w o r d m l "   x m l n s : w p s = " h t t p : / / s c h e m a s . m i c r o s o f t . c o m / o f f i c e / w o r d / 2 0 1 0 / w o r d p r o c e s s i n g S h a p e "   m c : I g n o r a b l e = " w 1 4   w 1 5   w 1 6 s e   w p 1 4 " & g t ; & l t ; w : b o d y & g t ; & l t ; w : p   w : r s i d R = " 0 0 0 0 0 0 0 0 "   w : r s i d R D e f a u l t = " 0 0 5 C 5 4 8 A " & g t ; & l t ; w : r & g t ; & l t ; w : t & g t ; 5 5 & l t ; / w : t & g t ; & l t ; / w : r & g t ; & l t ; / w : p & g t ; & l t ; w : s e c t P r   w : r s i d R = " 0 0 0 0 0 0 0 0 " & g t ; & l t ; w : p g S z   w : w = " 1 2 2 4 0 "   w : h = " 1 5 8 4 0 " / & g t ; & l t ; w : p g M a r   w : t o p = " 1 4 4 0 "   w : r i g h t = " 1 4 4 0 "   w : b o t t o m = " 1 4 4 0 "   w : l e f t = " 1 4 4 0 "   w : h e a d e r = " 7 2 0 "   w : f o o t e r = " 7 2 0 "   w : g u t t e r = " 0 " / & g t ; & l t ; w : c o l s   w : s p a c e = " 7 2 0 " / & g t ; & l t ; / w : s e c t P r & g t ; & l t ; / w : b o d y & g t ; & l t ; / w : d o c u m e n t & g t ; & l t ; / p k g : x m l D a t a & g t ; & l t ; / p k g : p a r t & g t ; & l t ; p k g : p a r t   p k g : n a m e = " / w o r d / _ r e l s / d o c u m e n t . x m l . r e l s "   p k g : c o n t e n t T y p e = " a p p l i c a t i o n / v n d . o p e n x m l f o r m a t s - p a c k a g e . r e l a t i o n s h i p s + x m l "   p k g : p a d d i n g = " 2 5 6 " & g t ; & l t ; p k g : x m l D a t a & g t ; & l t ; R e l a t i o n s h i p s   x m l n s = " h t t p : / / s c h e m a s . o p e n x m l f o r m a t s . o r g / p a c k a g e / 2 0 0 6 / r e l a t i o n s h i p s " & g t ; & l t ; R e l a t i o n s h i p   I d = " r I d 1 "   T y p e = " h t t p : / / s c h e m a s . o p e n x m l f o r m a t s . o r g / o f f i c e D o c u m e n t / 2 0 0 6 / r e l a t i o n s h i p s / s t y l e s "   T a r g e t = " s t y l e s . x m l " / & g t ; & l t ; / R e l a t i o n s h i p s & g t ; & l t ; / p k g : x m l D a t a & g t ; & l t ; / p k g : p a r t & g t ; & l t ; p k g : p a r t   p k g : n a m e = " / w o r d / s t y l e s . x m l "   p k g : c o n t e n t T y p e = " a p p l i c a t i o n / v n d . o p e n x m l f o r m a t s - o f f i c e d o c u m e n t . w o r d p r o c e s s i n g m l . s t y l e s + x m l " & g t ; & l t ; p k g : x m l D a t a & g t ; & l t ; w : s t y l e s   x m l n s : m c = " h t t p : / / s c h e m a s . o p e n x m l f o r m a t s . o r g / m a r k u p - c o m p a t i b i l i t y / 2 0 0 6 "   x m l n s : r = " h t t p : / / s c h e m a s . o p e n x m l f o r m a t s . o r g / o f f i c e D o c u m e n t / 2 0 0 6 / r e l a t i o n s h i p s "   x m l n s : w = " h t t p : / / s c h e m a s . o p e n x m l f o r m a t s . o r g / w o r d p r o c e s s i n g m l / 2 0 0 6 / m a i n "   x m l n s : w 1 4 = " h t t p : / / s c h e m a s . m i c r o s o f t . c o m / o f f i c e / w o r d / 2 0 1 0 / w o r d m l "   x m l n s : w 1 5 = " h t t p : / / s c h e m a s . m i c r o s o f t . c o m / o f f i c e / w o r d / 2 0 1 2 / w o r d m l "   x m l n s : w 1 6 s e = " h t t p : / / s c h e m a s . m i c r o s o f t . c o m / o f f i c e / w o r d / 2 0 1 5 / w o r d m l / s y m e x "   m c : I g n o r a b l e = " w 1 4   w 1 5   w 1 6 s e " & g t ; & l t ; w : d o c D e f a u l t s & g t ; & l t ; w : r P r D e f a u l t & g t ; & l t ; w : r P r & g t ; & l t ; w : r F o n t s   w : a s c i i T h e m e = " m i n o r H A n s i "   w : e a s t A s i a T h e m e = " m i n o r E a s t A s i a "   w : h A n s i T h e m e = " m i n o r H A n s i "   w : c s t h e m e = " m i n o r B i d i " / & g t ; & l t ; w : s z   w : v a l = " 2 2 " / & g t ; & l t ; w : s z C s   w : v a l = " 2 2 " / & g t ; & l t ; w : l a n g   w : v a l = " e n - U S "   w : e a s t A s i a = " e n - U S "   w : b i d i = " a r - S A " / & g t ; & l t ; / w : r P r & g t ; & l t ; / w : r P r D e f a u l t & g t ; & l t ; w : p P r D e f a u l t & g t ; & l t ; w : p P r & g t ; & l t ; w : s p a c i n g   w : a f t e r = " 1 6 0 "   w : l i n e = " 2 5 9 "   w : l i n e R u l e = " a u t o " / & g t ; & l t ; / w : p P r & g t ; & l t ; / w : p P r D e f a u l t & g t ; & l t ; / w : d o c D e f a u l t s & g t ; & l t ; w : s t y l e   w : t y p e = " p a r a g r a p h "   w : d e f a u l t = " 1 "   w : s t y l e I d = " N o r m a l " & g t ; & l t ; w : n a m e   w : v a l = " N o r m a l " / & g t ; & l t ; w : q F o r m a t / & g t ; & l t ; / w : s t y l e & g t ; & l t ; w : s t y l e   w : t y p e = " c h a r a c t e r "   w : d e f a u l t = " 1 "   w : s t y l e I d = " D e f a u l t P a r a g r a p h F o n t " & g t ; & l t ; w : n a m e   w : v a l = " D e f a u l t   P a r a g r a p h   F o n t " / & g t ; & l t ; w : u i P r i o r i t y   w : v a l = " 1 " / & g t ; & l t ; w : s e m i H i d d e n / & g t ; & l t ; w : u n h i d e W h e n U s e d / & g t ; & l t ; / w : s t y l e & g t ; & l t ; w : s t y l e   w : t y p e = " t a b l e "   w : d e f a u l t = " 1 "   w : s t y l e I d = " T a b l e N o r m a l " & g t ; & l t ; w : n a m e   w : v a l = " N o r m a l   T a b l e " / & g t ; & l t ; w : u i P r i o r i t y   w : v a l = " 9 9 " / & g t ; & l t ; w : s e m i H i d d e n / & g t ; & l t ; w : u n h i d e W h e n U s e d / & g t ; & l t ; w : t b l P r & g t ; & l t ; w : t b l I n d   w : w = " 0 "   w : t y p e = " d x a " / & g t ; & l t ; w : t b l C e l l M a r & g t ; & l t ; w : t o p   w : w = " 0 "   w : t y p e = " d x a " / & g t ; & l t ; w : l e f t   w : w = " 1 0 8 "   w : t y p e = " d x a " / & g t ; & l t ; w : b o t t o m   w : w = " 0 "   w : t y p e = " d x a " / & g t ; & l t ; w : r i g h t   w : w = " 1 0 8 "   w : t y p e = " d x a " / & g t ; & l t ; / w : t b l C e l l M a r & g t ; & l t ; / w : t b l P r & g t ; & l t ; / w : s t y l e & g t ; & l t ; w : s t y l e   w : t y p e = " n u m b e r i n g "   w : d e f a u l t = " 1 "   w : s t y l e I d = " N o L i s t " & g t ; & l t ; w : n a m e   w : v a l = " N o   L i s t " / & g t ; & l t ; w : u i P r i o r i t y   w : v a l = " 9 9 " / & g t ; & l t ; w : s e m i H i d d e n / & g t ; & l t ; w : u n h i d e W h e n U s e d / & g t ; & l t ; / w : s t y l e & g t ; & l t ; w : s t y l e   w : t y p e = " c h a r a c t e r "   w : s t y l e I d = " P l a c e h o l d e r T e x t " & g t ; & l t ; w : n a m e   w : v a l = " P l a c e h o l d e r   T e x t " / & g t ; & l t ; w : b a s e d O n   w : v a l = " D e f a u l t P a r a g r a p h F o n t " / & g t ; & l t ; w : u i P r i o r i t y   w : v a l = " 9 9 " / & g t ; & l t ; w : s e m i H i d d e n / & g t ; & l t ; w : r s i d   w : v a l = " 0 0 0 F 1 E B D " / & g t ; & l t ; w : r P r & g t ; & l t ; w : c o l o r   w : v a l = " 8 0 8 0 8 0 " / & g t ; & l t ; / w : r P r & g t ; & l t ; / w : s t y l e & g t ; & l t ; w : s t y l e   w : t y p e = " t a b l e "   w : s t y l e I d = " T a b l e G r i d " & g t ; & l t ; w : n a m e   w : v a l = " T a b l e   G r i d " / & g t ; & l t ; w : b a s e d O n   w : v a l = " T a b l e N o r m a l " / & g t ; & l t ; w : u i P r i o r i t y   w : v a l = " 3 9 " / & g t ; & l t ; w : r s i d   w : v a l = " 0 0 7 9 2 B 5 6 " / & g t ; & l t ; w : p P r & g t ; & l t ; w : s p a c i n g   w : a f t e r = " 0 "   w : l i n e = " 2 4 0 "   w : l i n e R u l e = " a u t o " / & g t ; & l t ; / w : p P r & g t ; & l t ; w : t b l P r & g t ; & l t ; w : t b l B o r d e r s & g t ; & l t ; w : t o p   w : v a l = " s i n g l e "   w : s z = " 4 "   w : s p a c e = " 0 "   w : c o l o r = " a u t o " / & g t ; & l t ; w : l e f t   w : v a l = " s i n g l e "   w : s z = " 4 "   w : s p a c e = " 0 "   w : c o l o r = " a u t o " / & g t ; & l t ; w : b o t t o m   w : v a l = " s i n g l e "   w : s z = " 4 "   w : s p a c e = " 0 "   w : c o l o r = " a u t o " / & g t ; & l t ; w : r i g h t   w : v a l = " s i n g l e "   w : s z = " 4 "   w : s p a c e = " 0 "   w : c o l o r = " a u t o " / & g t ; & l t ; w : i n s i d e H   w : v a l = " s i n g l e "   w : s z = " 4 "   w : s p a c e = " 0 "   w : c o l o r = " a u t o " / & g t ; & l t ; w : i n s i d e V   w : v a l = " s i n g l e "   w : s z = " 4 "   w : s p a c e = " 0 "   w : c o l o r = " a u t o " / & g t ; & l t ; / w : t b l B o r d e r s & g t ; & l t ; / w : t b l P r & g t ; & l t ; / w : s t y l e & g t ; & l t ; / w : s t y l e s & g t ; & l t ; / p k g : x m l D a t a & g t ; & l t ; / p k g : p a r t & g t ; & l t ; / p k g : p a c k a g e & g t ; + 
+ < / N o _ R a d i o S h o w > < R u n T i m e _ R a d i o S h o w > & l t ; ? x m l   v e r s i o n = " 1 . 0 "   s t a n d a l o n e = " y e s " ? & g t ; + 
+ & l t ; ? m s o - a p p l i c a t i o n   p r o g i d = " W o r d . D o c u m e n t " ? & g t ; + 
+ & l t ; p k g : p a c k a g e   x m l n s : p k g = " h t t p : / / s c h e m a s . m i c r o s o f t . c o m / o f f i c e / 2 0 0 6 / x m l P a c k a g e " & g t ; & l t ; p k g : p a r t   p k g : n a m e = " / _ r e l s / . r e l s "   p k g : c o n t e n t T y p e = " a p p l i c a t i o n / v n d . o p e n x m l f o r m a t s - p a c k a g e . r e l a t i o n s h i p s + x m l "   p k g : p a d d i n g = " 5 1 2 " & g t ; & l t ; p k g : x m l D a t a & g t ; & l t ; R e l a t i o n s h i p s   x m l n s = " h t t p : / / s c h e m a s . o p e n x m l f o r m a t s . o r g / p a c k a g e / 2 0 0 6 / r e l a t i o n s h i p s " & g t ; & l t ; R e l a t i o n s h i p   I d = " r I d 1 "   T y p e = " h t t p : / / s c h e m a s . o p e n x m l f o r m a t s . o r g / o f f i c e D o c u m e n t / 2 0 0 6 / r e l a t i o n s h i p s / o f f i c e D o c u m e n t "   T a r g e t = " w o r d / d o c u m e n t . x m l " / & g t ; & l t ; / R e l a t i o n s h i p s & g t ; & l t ; / p k g : x m l D a t a & g t ; & l t ; / p k g : p a r t & g t ; & l t ; p k g : p a r t   p k g : n a m e = " / w o r d / d o c u m e n t . x m l "   p k g : c o n t e n t T y p e = " a p p l i c a t i o n / v n d . o p e n x m l f o r m a t s - o f f i c e d o c u m e n t . w o r d p r o c e s s i n g m l . d o c u m e n t . m a i n + x m l " & g t ; & l t ; p k g : x m l D a t a & g t ; & l t ; w : d o c u m e n t   x m l n s : w p c = " h t t p : / / s c h e m a s . m i c r o s o f t . c o m / o f f i c e / w o r d / 2 0 1 0 / w o r d p r o c e s s i n g C a n v a s "   x m l n s : c x = " h t t p : / / s c h e m a s . m i c r o s o f t . c o m / o f f i c e / d r a w i n g / 2 0 1 4 / c h a r t e x "   x m l n s : c x 1 = " h t t p : / / s c h e m a s . m i c r o s o f t . c o m / o f f i c e / d r a w i n g / 2 0 1 5 / 9 / 8 / c h a r t e x "   x m l n s : m c = " h t t p : / / s c h e m a s . o p e n x m l f o r m a t s . o r g / m a r k u p - c o m p a t i b i l i t y / 2 0 0 6 "   x m l n s : o = " u r n : s c h e m a s - m i c r o s o f t - c o m : o f f i c e : o f f i c e "   x m l n s : r = " h t t p : / / s c h e m a s . o p e n x m l f o r m a t s . o r g / o f f i c e D o c u m e n t / 2 0 0 6 / r e l a t i o n s h i p s "   x m l n s : m = " h t t p : / / s c h e m a s . o p e n x m l f o r m a t s . o r g / o f f i c e D o c u m e n t / 2 0 0 6 / m a t h "   x m l n s : v = " u r n : s c h e m a s - m i c r o s o f t - c o m : v m l "   x m l n s : w p 1 4 = " h t t p : / / s c h e m a s . m i c r o s o f t . c o m / o f f i c e / w o r d / 2 0 1 0 / w o r d p r o c e s s i n g D r a w i n g "   x m l n s : w p = " h t t p : / / s c h e m a s . o p e n x m l f o r m a t s . o r g / d r a w i n g m l / 2 0 0 6 / w o r d p r o c e s s i n g D r a w i n g "   x m l n s : w 1 0 = " u r n : s c h e m a s - m i c r o s o f t - c o m : o f f i c e : w o r d "   x m l n s : w = " h t t p : / / s c h e m a s . o p e n x m l f o r m a t s . o r g / w o r d p r o c e s s i n g m l / 2 0 0 6 / m a i n "   x m l n s : w 1 4 = " h t t p : / / s c h e m a s . m i c r o s o f t . c o m / o f f i c e / w o r d / 2 0 1 0 / w o r d m l "   x m l n s : w 1 5 = " h t t p : / / s c h e m a s . m i c r o s o f t . c o m / o f f i c e / w o r d / 2 0 1 2 / w o r d m l "   x m l n s : w 1 6 s e = " h t t p : / / s c h e m a s . m i c r o s o f t . c o m / o f f i c e / w o r d / 2 0 1 5 / w o r d m l / s y m e x "   x m l n s : w p g = " h t t p : / / s c h e m a s . m i c r o s o f t . c o m / o f f i c e / w o r d / 2 0 1 0 / w o r d p r o c e s s i n g G r o u p "   x m l n s : w p i = " h t t p : / / s c h e m a s . m i c r o s o f t . c o m / o f f i c e / w o r d / 2 0 1 0 / w o r d p r o c e s s i n g I n k "   x m l n s : w n e = " h t t p : / / s c h e m a s . m i c r o s o f t . c o m / o f f i c e / w o r d / 2 0 0 6 / w o r d m l "   x m l n s : w p s = " h t t p : / / s c h e m a s . m i c r o s o f t . c o m / o f f i c e / w o r d / 2 0 1 0 / w o r d p r o c e s s i n g S h a p e "   m c : I g n o r a b l e = " w 1 4   w 1 5   w 1 6 s e   w p 1 4 " & g t ; & l t ; w : b o d y & g t ; & l t ; w : p   w : r s i d R = " 0 0 0 0 0 0 0 0 "   w : r s i d R D e f a u l t = " 0 0 5 C 5 4 8 A " & g t ; & l t ; w : r & g t ; & l t ; w : t & g t ; 1   H o u r & l t ; / w : t & g t ; & l t ; / w : r & g t ; & l t ; / w : p & g t ; & l t ; w : s e c t P r   w : r s i d R = " 0 0 0 0 0 0 0 0 " & g t ; & l t ; w : p g S z   w : w = " 1 2 2 4 0 "   w : h = " 1 5 8 4 0 " / & g t ; & l t ; w : p g M a r   w : t o p = " 1 4 4 0 "   w : r i g h t = " 1 4 4 0 "   w : b o t t o m = " 1 4 4 0 "   w : l e f t = " 1 4 4 0 "   w : h e a d e r = " 7 2 0 "   w : f o o t e r = " 7 2 0 "   w : g u t t e r = " 0 " / & g t ; & l t ; w : c o l s   w : s p a c e = " 7 2 0 " / & g t ; & l t ; / w : s e c t P r & g t ; & l t ; / w : b o d y & g t ; & l t ; / w : d o c u m e n t & g t ; & l t ; / p k g : x m l D a t a & g t ; & l t ; / p k g : p a r t & g t ; & l t ; p k g : p a r t   p k g : n a m e = " / w o r d / _ r e l s / d o c u m e n t . x m l . r e l s "   p k g : c o n t e n t T y p e = " a p p l i c a t i o n / v n d . o p e n x m l f o r m a t s - p a c k a g e . r e l a t i o n s h i p s + x m l "   p k g : p a d d i n g = " 2 5 6 " & g t ; & l t ; p k g : x m l D a t a & g t ; & l t ; R e l a t i o n s h i p s   x m l n s = " h t t p : / / s c h e m a s . o p e n x m l f o r m a t s . o r g / p a c k a g e / 2 0 0 6 / r e l a t i o n s h i p s " & g t ; & l t ; R e l a t i o n s h i p   I d = " r I d 1 "   T y p e = " h t t p : / / s c h e m a s . o p e n x m l f o r m a t s . o r g / o f f i c e D o c u m e n t / 2 0 0 6 / r e l a t i o n s h i p s / s t y l e s "   T a r g e t = " s t y l e s . x m l " / & g t ; & l t ; / R e l a t i o n s h i p s & g t ; & l t ; / p k g : x m l D a t a & g t ; & l t ; / p k g : p a r t & g t ; & l t ; p k g : p a r t   p k g : n a m e = " / w o r d / s t y l e s . x m l "   p k g : c o n t e n t T y p e = " a p p l i c a t i o n / v n d . o p e n x m l f o r m a t s - o f f i c e d o c u m e n t . w o r d p r o c e s s i n g m l . s t y l e s + x m l " & g t ; & l t ; p k g : x m l D a t a & g t ; & l t ; w : s t y l e s   x m l n s : m c = " h t t p : / / s c h e m a s . o p e n x m l f o r m a t s . o r g / m a r k u p - c o m p a t i b i l i t y / 2 0 0 6 "   x m l n s : r = " h t t p : / / s c h e m a s . o p e n x m l f o r m a t s . o r g / o f f i c e D o c u m e n t / 2 0 0 6 / r e l a t i o n s h i p s "   x m l n s : w = " h t t p : / / s c h e m a s . o p e n x m l f o r m a t s . o r g / w o r d p r o c e s s i n g m l / 2 0 0 6 / m a i n "   x m l n s : w 1 4 = " h t t p : / / s c h e m a s . m i c r o s o f t . c o m / o f f i c e / w o r d / 2 0 1 0 / w o r d m l "   x m l n s : w 1 5 = " h t t p : / / s c h e m a s . m i c r o s o f t . c o m / o f f i c e / w o r d / 2 0 1 2 / w o r d m l "   x m l n s : w 1 6 s e = " h t t p : / / s c h e m a s . m i c r o s o f t . c o m / o f f i c e / w o r d / 2 0 1 5 / w o r d m l / s y m e x "   m c : I g n o r a b l e = " w 1 4   w 1 5   w 1 6 s e " & g t ; & l t ; w : d o c D e f a u l t s & g t ; & l t ; w : r P r D e f a u l t & g t ; & l t ; w : r P r & g t ; & l t ; w : r F o n t s   w : a s c i i T h e m e = " m i n o r H A n s i "   w : e a s t A s i a T h e m e = " m i n o r E a s t A s i a "   w : h A n s i T h e m e = " m i n o r H A n s i "   w : c s t h e m e = " m i n o r B i d i " / & g t ; & l t ; w : s z   w : v a l = " 2 2 " / & g t ; & l t ; w : s z C s   w : v a l = " 2 2 " / & g t ; & l t ; w : l a n g   w : v a l = " e n - U S "   w : e a s t A s i a = " e n - U S "   w : b i d i = " a r - S A " / & g t ; & l t ; / w : r P r & g t ; & l t ; / w : r P r D e f a u l t & g t ; & l t ; w : p P r D e f a u l t & g t ; & l t ; w : p P r & g t ; & l t ; w : s p a c i n g   w : a f t e r = " 1 6 0 "   w : l i n e = " 2 5 9 "   w : l i n e R u l e = " a u t o " / & g t ; & l t ; / w : p P r & g t ; & l t ; / w : p P r D e f a u l t & g t ; & l t ; / w : d o c D e f a u l t s & g t ; & l t ; w : s t y l e   w : t y p e = " p a r a g r a p h "   w : d e f a u l t = " 1 "   w : s t y l e I d = " N o r m a l " & g t ; & l t ; w : n a m e   w : v a l = " N o r m a l " / & g t ; & l t ; w : q F o r m a t / & g t ; & l t ; / w : s t y l e & g t ; & l t ; w : s t y l e   w : t y p e = " c h a r a c t e r "   w : d e f a u l t = " 1 "   w : s t y l e I d = " D e f a u l t P a r a g r a p h F o n t " & g t ; & l t ; w : n a m e   w : v a l = " D e f a u l t   P a r a g r a p h   F o n t " / & g t ; & l t ; w : u i P r i o r i t y   w : v a l = " 1 " / & g t ; & l t ; w : s e m i H i d d e n / & g t ; & l t ; w : u n h i d e W h e n U s e d / & g t ; & l t ; / w : s t y l e & g t ; & l t ; w : s t y l e   w : t y p e = " t a b l e "   w : d e f a u l t = " 1 "   w : s t y l e I d = " T a b l e N o r m a l " & g t ; & l t ; w : n a m e   w : v a l = " N o r m a l   T a b l e " / & g t ; & l t ; w : u i P r i o r i t y   w : v a l = " 9 9 " / & g t ; & l t ; w : s e m i H i d d e n / & g t ; & l t ; w : u n h i d e W h e n U s e d / & g t ; & l t ; w : t b l P r & g t ; & l t ; w : t b l I n d   w : w = " 0 "   w : t y p e = " d x a " / & g t ; & l t ; w : t b l C e l l M a r & g t ; & l t ; w : t o p   w : w = " 0 "   w : t y p e = " d x a " / & g t ; & l t ; w : l e f t   w : w = " 1 0 8 "   w : t y p e = " d x a " / & g t ; & l t ; w : b o t t o m   w : w = " 0 "   w : t y p e = " d x a " / & g t ; & l t ; w : r i g h t   w : w = " 1 0 8 "   w : t y p e = " d x a " / & g t ; & l t ; / w : t b l C e l l M a r & g t ; & l t ; / w : t b l P r & g t ; & l t ; / w : s t y l e & g t ; & l t ; w : s t y l e   w : t y p e = " n u m b e r i n g "   w : d e f a u l t = " 1 "   w : s t y l e I d = " N o L i s t " & g t ; & l t ; w : n a m e   w : v a l = " N o   L i s t " / & g t ; & l t ; w : u i P r i o r i t y   w : v a l = " 9 9 " / & g t ; & l t ; w : s e m i H i d d e n / & g t ; & l t ; w : u n h i d e W h e n U s e d / & g t ; & l t ; / w : s t y l e & g t ; & l t ; w : s t y l e   w : t y p e = " c h a r a c t e r "   w : s t y l e I d = " P l a c e h o l d e r T e x t " & g t ; & l t ; w : n a m e   w : v a l = " P l a c e h o l d e r   T e x t " / & g t ; & l t ; w : b a s e d O n   w : v a l = " D e f a u l t P a r a g r a p h F o n t " / & g t ; & l t ; w : u i P r i o r i t y   w : v a l = " 9 9 " / & g t ; & l t ; w : s e m i H i d d e n / & g t ; & l t ; w : r s i d   w : v a l = " 0 0 0 F 1 E B D " / & g t ; & l t ; w : r P r & g t ; & l t ; w : c o l o r   w : v a l = " 8 0 8 0 8 0 " / & g t ; & l t ; / w : r P r & g t ; & l t ; / w : s t y l e & g t ; & l t ; w : s t y l e   w : t y p e = " t a b l e "   w : s t y l e I d = " T a b l e G r i d " & g t ; & l t ; w : n a m e   w : v a l = " T a b l e   G r i d " / & g t ; & l t ; w : b a s e d O n   w : v a l = " T a b l e N o r m a l " / & g t ; & l t ; w : u i P r i o r i t y   w : v a l = " 3 9 " / & g t ; & l t ; w : r s i d   w : v a l = " 0 0 7 9 2 B 5 6 " / & g t ; & l t ; w : p P r & g t ; & l t ; w : s p a c i n g   w : a f t e r = " 0 "   w : l i n e = " 2 4 0 "   w : l i n e R u l e = " a u t o " / & g t ; & l t ; / w : p P r & g t ; & l t ; w : t b l P r & g t ; & l t ; w : t b l B o r d e r s & g t ; & l t ; w : t o p   w : v a l = " s i n g l e "   w : s z = " 4 "   w : s p a c e = " 0 "   w : c o l o r = " a u t o " / & g t ; & l t ; w : l e f t   w : v a l = " s i n g l e "   w : s z = " 4 "   w : s p a c e = " 0 "   w : c o l o r = " a u t o " / & g t ; & l t ; w : b o t t o m   w : v a l = " s i n g l e "   w : s z = " 4 "   w : s p a c e = " 0 "   w : c o l o r = " a u t o " / & g t ; & l t ; w : r i g h t   w : v a l = " s i n g l e "   w : s z = " 4 "   w : s p a c e = " 0 "   w : c o l o r = " a u t o " / & g t ; & l t ; w : i n s i d e H   w : v a l = " s i n g l e "   w : s z = " 4 "   w : s p a c e = " 0 "   w : c o l o r = " a u t o " / & g t ; & l t ; w : i n s i d e V   w : v a l = " s i n g l e "   w : s z = " 4 "   w : s p a c e = " 0 "   w : c o l o r = " a u t o " / & g t ; & l t ; / w : t b l B o r d e r s & g t ; & l t ; / w : t b l P r & g t ; & l t ; / w : s t y l e & g t ; & l t ; / w : s t y l e s & g t ; & l t ; / p k g : x m l D a t a & g t ; & l t ; / p k g : p a r t & g t ; & l t ; / p k g : p a c k a g e & g t ; + 
+ < / R u n T i m e _ R a d i o S h o w > < P l a y l i s t _ H e a d e r > < P o s t i n g D a t e _ P l a y l i s t H e a d e r / > < S t a r t T i m e _ P l a y l i s t H e a d e r / > < / P l a y l i s t _ H e a d e r > < / R a d i o S h o w > < R a d i o S h o w   x m l n s = " u r n : m i c r o s o f t - d y n a m i c s - n a v / r e p o r t s / S h o w s _ B y _ T y p e / 5 0 1 2 5 / " > < N a m e _ R a d i o S h o w > & l t ; ? x m l   v e r s i o n = " 1 . 0 "   s t a n d a l o n e = " y e s " ? & g t ; + 
+ & l t ; ? m s o - a p p l i c a t i o n   p r o g i d = " W o r d . D o c u m e n t " ? & g t ; + 
+ & l t ; p k g : p a c k a g e   x m l n s : p k g = " h t t p : / / s c h e m a s . m i c r o s o f t . c o m / o f f i c e / 2 0 0 6 / x m l P a c k a g e " & g t ; & l t ; p k g : p a r t   p k g : n a m e = " / _ r e l s / . r e l s "   p k g : c o n t e n t T y p e = " a p p l i c a t i o n / v n d . o p e n x m l f o r m a t s - p a c k a g e . r e l a t i o n s h i p s + x m l "   p k g : p a d d i n g = " 5 1 2 " & g t ; & l t ; p k g : x m l D a t a & g t ; & l t ; R e l a t i o n s h i p s   x m l n s = " h t t p : / / s c h e m a s . o p e n x m l f o r m a t s . o r g / p a c k a g e / 2 0 0 6 / r e l a t i o n s h i p s " & g t ; & l t ; R e l a t i o n s h i p   I d = " r I d 1 "   T y p e = " h t t p : / / s c h e m a s . o p e n x m l f o r m a t s . o r g / o f f i c e D o c u m e n t / 2 0 0 6 / r e l a t i o n s h i p s / o f f i c e D o c u m e n t "   T a r g e t = " w o r d / d o c u m e n t . x m l " / & g t ; & l t ; / R e l a t i o n s h i p s & g t ; & l t ; / p k g : x m l D a t a & g t ; & l t ; / p k g : p a r t & g t ; & l t ; p k g : p a r t   p k g : n a m e = " / w o r d / d o c u m e n t . x m l "   p k g : c o n t e n t T y p e = " a p p l i c a t i o n / v n d . o p e n x m l f o r m a t s - o f f i c e d o c u m e n t . w o r d p r o c e s s i n g m l . d o c u m e n t . m a i n + x m l " & g t ; & l t ; p k g : x m l D a t a & g t ; & l t ; w : d o c u m e n t   x m l n s : w p c = " h t t p : / / s c h e m a s . m i c r o s o f t . c o m / o f f i c e / w o r d / 2 0 1 0 / w o r d p r o c e s s i n g C a n v a s "   x m l n s : c x = " h t t p : / / s c h e m a s . m i c r o s o f t . c o m / o f f i c e / d r a w i n g / 2 0 1 4 / c h a r t e x "   x m l n s : c x 1 = " h t t p : / / s c h e m a s . m i c r o s o f t . c o m / o f f i c e / d r a w i n g / 2 0 1 5 / 9 / 8 / c h a r t e x "   x m l n s : m c = " h t t p : / / s c h e m a s . o p e n x m l f o r m a t s . o r g / m a r k u p - c o m p a t i b i l i t y / 2 0 0 6 "   x m l n s : o = " u r n : s c h e m a s - m i c r o s o f t - c o m : o f f i c e : o f f i c e "   x m l n s : r = " h t t p : / / s c h e m a s . o p e n x m l f o r m a t s . o r g / o f f i c e D o c u m e n t / 2 0 0 6 / r e l a t i o n s h i p s "   x m l n s : m = " h t t p : / / s c h e m a s . o p e n x m l f o r m a t s . o r g / o f f i c e D o c u m e n t / 2 0 0 6 / m a t h "   x m l n s : v = " u r n : s c h e m a s - m i c r o s o f t - c o m : v m l "   x m l n s : w p 1 4 = " h t t p : / / s c h e m a s . m i c r o s o f t . c o m / o f f i c e / w o r d / 2 0 1 0 / w o r d p r o c e s s i n g D r a w i n g "   x m l n s : w p = " h t t p : / / s c h e m a s . o p e n x m l f o r m a t s . o r g / d r a w i n g m l / 2 0 0 6 / w o r d p r o c e s s i n g D r a w i n g "   x m l n s : w 1 0 = " u r n : s c h e m a s - m i c r o s o f t - c o m : o f f i c e : w o r d "   x m l n s : w = " h t t p : / / s c h e m a s . o p e n x m l f o r m a t s . o r g / w o r d p r o c e s s i n g m l / 2 0 0 6 / m a i n "   x m l n s : w 1 4 = " h t t p : / / s c h e m a s . m i c r o s o f t . c o m / o f f i c e / w o r d / 2 0 1 0 / w o r d m l "   x m l n s : w 1 5 = " h t t p : / / s c h e m a s . m i c r o s o f t . c o m / o f f i c e / w o r d / 2 0 1 2 / w o r d m l "   x m l n s : w 1 6 s e = " h t t p : / / s c h e m a s . m i c r o s o f t . c o m / o f f i c e / w o r d / 2 0 1 5 / w o r d m l / s y m e x "   x m l n s : w p g = " h t t p : / / s c h e m a s . m i c r o s o f t . c o m / o f f i c e / w o r d / 2 0 1 0 / w o r d p r o c e s s i n g G r o u p "   x m l n s : w p i = " h t t p : / / s c h e m a s . m i c r o s o f t . c o m / o f f i c e / w o r d / 2 0 1 0 / w o r d p r o c e s s i n g I n k "   x m l n s : w n e = " h t t p : / / s c h e m a s . m i c r o s o f t . c o m / o f f i c e / w o r d / 2 0 0 6 / w o r d m l "   x m l n s : w p s = " h t t p : / / s c h e m a s . m i c r o s o f t . c o m / o f f i c e / w o r d / 2 0 1 0 / w o r d p r o c e s s i n g S h a p e "   m c : I g n o r a b l e = " w 1 4   w 1 5   w 1 6 s e   w p 1 4 " & g t ; & l t ; w : b o d y & g t ; & l t ; w : p   w : r s i d R = " 0 0 0 0 0 0 0 0 "   w : r s i d R D e f a u l t = " 0 0 5 C 5 4 8 A " & g t ; & l t ; w : r & g t ; & l t ; w : t & g t ; M u s i c & l t ; / w : t & g t ; & l t ; / w : r & g t ; & l t ; / w : p & g t ; & l t ; w : s e c t P r   w : r s i d R = " 0 0 0 0 0 0 0 0 " & g t ; & l t ; w : p g S z   w : w = " 1 2 2 4 0 "   w : h = " 1 5 8 4 0 " / & g t ; & l t ; w : p g M a r   w : t o p = " 1 4 4 0 "   w : r i g h t = " 1 4 4 0 "   w : b o t t o m = " 1 4 4 0 "   w : l e f t = " 1 4 4 0 "   w : h e a d e r = " 7 2 0 "   w : f o o t e r = " 7 2 0 "   w : g u t t e r = " 0 " / & g t ; & l t ; w : c o l s   w : s p a c e = " 7 2 0 " / & g t ; & l t ; / w : s e c t P r & g t ; & l t ; / w : b o d y & g t ; & l t ; / w : d o c u m e n t & g t ; & l t ; / p k g : x m l D a t a & g t ; & l t ; / p k g : p a r t & g t ; & l t ; p k g : p a r t   p k g : n a m e = " / w o r d / _ r e l s / d o c u m e n t . x m l . r e l s "   p k g : c o n t e n t T y p e = " a p p l i c a t i o n / v n d . o p e n x m l f o r m a t s - p a c k a g e . r e l a t i o n s h i p s + x m l "   p k g : p a d d i n g = " 2 5 6 " & g t ; & l t ; p k g : x m l D a t a & g t ; & l t ; R e l a t i o n s h i p s   x m l n s = " h t t p : / / s c h e m a s . o p e n x m l f o r m a t s . o r g / p a c k a g e / 2 0 0 6 / r e l a t i o n s h i p s " & g t ; & l t ; R e l a t i o n s h i p   I d = " r I d 1 "   T y p e = " h t t p : / / s c h e m a s . o p e n x m l f o r m a t s . o r g / o f f i c e D o c u m e n t / 2 0 0 6 / r e l a t i o n s h i p s / s t y l e s "   T a r g e t = " s t y l e s . x m l " / & g t ; & l t ; / R e l a t i o n s h i p s & g t ; & l t ; / p k g : x m l D a t a & g t ; & l t ; / p k g : p a r t & g t ; & l t ; p k g : p a r t   p k g : n a m e = " / w o r d / s t y l e s . x m l "   p k g : c o n t e n t T y p e = " a p p l i c a t i o n / v n d . o p e n x m l f o r m a t s - o f f i c e d o c u m e n t . w o r d p r o c e s s i n g m l . s t y l e s + x m l " & g t ; & l t ; p k g : x m l D a t a & g t ; & l t ; w : s t y l e s   x m l n s : m c = " h t t p : / / s c h e m a s . o p e n x m l f o r m a t s . o r g / m a r k u p - c o m p a t i b i l i t y / 2 0 0 6 "   x m l n s : r = " h t t p : / / s c h e m a s . o p e n x m l f o r m a t s . o r g / o f f i c e D o c u m e n t / 2 0 0 6 / r e l a t i o n s h i p s "   x m l n s : w = " h t t p : / / s c h e m a s . o p e n x m l f o r m a t s . o r g / w o r d p r o c e s s i n g m l / 2 0 0 6 / m a i n "   x m l n s : w 1 4 = " h t t p : / / s c h e m a s . m i c r o s o f t . c o m / o f f i c e / w o r d / 2 0 1 0 / w o r d m l "   x m l n s : w 1 5 = " h t t p : / / s c h e m a s . m i c r o s o f t . c o m / o f f i c e / w o r d / 2 0 1 2 / w o r d m l "   x m l n s : w 1 6 s e = " h t t p : / / s c h e m a s . m i c r o s o f t . c o m / o f f i c e / w o r d / 2 0 1 5 / w o r d m l / s y m e x "   m c : I g n o r a b l e = " w 1 4   w 1 5   w 1 6 s e " & g t ; & l t ; w : d o c D e f a u l t s & g t ; & l t ; w : r P r D e f a u l t & g t ; & l t ; w : r P r & g t ; & l t ; w : r F o n t s   w : a s c i i T h e m e = " m i n o r H A n s i "   w : e a s t A s i a T h e m e = " m i n o r E a s t A s i a "   w : h A n s i T h e m e = " m i n o r H A n s i "   w : c s t h e m e = " m i n o r B i d i " / & g t ; & l t ; w : s z   w : v a l = " 2 2 " / & g t ; & l t ; w : s z C s   w : v a l = " 2 2 " / & g t ; & l t ; w : l a n g   w : v a l = " e n - U S "   w : e a s t A s i a = " e n - U S "   w : b i d i = " a r - S A " / & g t ; & l t ; / w : r P r & g t ; & l t ; / w : r P r D e f a u l t & g t ; & l t ; w : p P r D e f a u l t & g t ; & l t ; w : p P r & g t ; & l t ; w : s p a c i n g   w : a f t e r = " 1 6 0 "   w : l i n e = " 2 5 9 "   w : l i n e R u l e = " a u t o " / & g t ; & l t ; / w : p P r & g t ; & l t ; / w : p P r D e f a u l t & g t ; & l t ; / w : d o c D e f a u l t s & g t ; & l t ; w : s t y l e   w : t y p e = " p a r a g r a p h "   w : d e f a u l t = " 1 "   w : s t y l e I d = " N o r m a l " & g t ; & l t ; w : n a m e   w : v a l = " N o r m a l " / & g t ; & l t ; w : q F o r m a t / & g t ; & l t ; / w : s t y l e & g t ; & l t ; w : s t y l e   w : t y p e = " c h a r a c t e r "   w : d e f a u l t = " 1 "   w : s t y l e I d = " D e f a u l t P a r a g r a p h F o n t " & g t ; & l t ; w : n a m e   w : v a l = " D e f a u l t   P a r a g r a p h   F o n t " / & g t ; & l t ; w : u i P r i o r i t y   w : v a l = " 1 " / & g t ; & l t ; w : s e m i H i d d e n / & g t ; & l t ; w : u n h i d e W h e n U s e d / & g t ; & l t ; / w : s t y l e & g t ; & l t ; w : s t y l e   w : t y p e = " t a b l e "   w : d e f a u l t = " 1 "   w : s t y l e I d = " T a b l e N o r m a l " & g t ; & l t ; w : n a m e   w : v a l = " N o r m a l   T a b l e " / & g t ; & l t ; w : u i P r i o r i t y   w : v a l = " 9 9 " / & g t ; & l t ; w : s e m i H i d d e n / & g t ; & l t ; w : u n h i d e W h e n U s e d / & g t ; & l t ; w : t b l P r & g t ; & l t ; w : t b l I n d   w : w = " 0 "   w : t y p e = " d x a " / & g t ; & l t ; w : t b l C e l l M a r & g t ; & l t ; w : t o p   w : w = " 0 "   w : t y p e = " d x a " / & g t ; & l t ; w : l e f t   w : w = " 1 0 8 "   w : t y p e = " d x a " / & g t ; & l t ; w : b o t t o m   w : w = " 0 "   w : t y p e = " d x a " / & g t ; & l t ; w : r i g h t   w : w = " 1 0 8 "   w : t y p e = " d x a " / & g t ; & l t ; / w : t b l C e l l M a r & g t ; & l t ; / w : t b l P r & g t ; & l t ; / w : s t y l e & g t ; & l t ; w : s t y l e   w : t y p e = " n u m b e r i n g "   w : d e f a u l t = " 1 "   w : s t y l e I d = " N o L i s t " & g t ; & l t ; w : n a m e   w : v a l = " N o   L i s t " / & g t ; & l t ; w : u i P r i o r i t y   w : v a l = " 9 9 " / & g t ; & l t ; w : s e m i H i d d e n / & g t ; & l t ; w : u n h i d e W h e n U s e d / & g t ; & l t ; / w : s t y l e & g t ; & l t ; w : s t y l e   w : t y p e = " c h a r a c t e r "   w : s t y l e I d = " P l a c e h o l d e r T e x t " & g t ; & l t ; w : n a m e   w : v a l = " P l a c e h o l d e r   T e x t " / & g t ; & l t ; w : b a s e d O n   w : v a l = " D e f a u l t P a r a g r a p h F o n t " / & g t ; & l t ; w : u i P r i o r i t y   w : v a l = " 9 9 " / & g t ; & l t ; w : s e m i H i d d e n / & g t ; & l t ; w : r s i d   w : v a l = " 0 0 0 F 1 E B D " / & g t ; & l t ; w : r P r & g t ; & l t ; w : c o l o r   w : v a l = " 8 0 8 0 8 0 " / & g t ; & l t ; / w : r P r & g t ; & l t ; / w : s t y l e & g t ; & l t ; w : s t y l e   w : t y p e = " t a b l e "   w : s t y l e I d = " T a b l e G r i d " & g t ; & l t ; w : n a m e   w : v a l = " T a b l e   G r i d " / & g t ; & l t ; w : b a s e d O n   w : v a l = " T a b l e N o r m a l " / & g t ; & l t ; w : u i P r i o r i t y   w : v a l = " 3 9 " / & g t ; & l t ; w : r s i d   w : v a l = " 0 0 7 9 2 B 5 6 " / & g t ; & l t ; w : p P r & g t ; & l t ; w : s p a c i n g   w : a f t e r = " 0 "   w : l i n e = " 2 4 0 "   w : l i n e R u l e = " a u t o " / & g t ; & l t ; / w : p P r & g t ; & l t ; w : t b l P r & g t ; & l t ; w : t b l B o r d e r s & g t ; & l t ; w : t o p   w : v a l = " s i n g l e "   w : s z = " 4 "   w : s p a c e = " 0 "   w : c o l o r = " a u t o " / & g t ; & l t ; w : l e f t   w : v a l = " s i n g l e "   w : s z = " 4 "   w : s p a c e = " 0 "   w : c o l o r = " a u t o " / & g t ; & l t ; w : b o t t o m   w : v a l = " s i n g l e "   w : s z = " 4 "   w : s p a c e = " 0 "   w : c o l o r = " a u t o " / & g t ; & l t ; w : r i g h t   w : v a l = " s i n g l e "   w : s z = " 4 "   w : s p a c e = " 0 "   w : c o l o r = " a u t o " / & g t ; & l t ; w : i n s i d e H   w : v a l = " s i n g l e "   w : s z = " 4 "   w : s p a c e = " 0 "   w : c o l o r = " a u t o " / & g t ; & l t ; w : i n s i d e V   w : v a l = " s i n g l e "   w : s z = " 4 "   w : s p a c e = " 0 "   w : c o l o r = " a u t o " / & g t ; & l t ; / w : t b l B o r d e r s & g t ; & l t ; / w : t b l P r & g t ; & l t ; / w : s t y l e & g t ; & l t ; / w : s t y l e s & g t ; & l t ; / p k g : x m l D a t a & g t ; & l t ; / p k g : p a r t & g t ; & l t ; / p k g : p a c k a g e & g t ; + 
+ < / N a m e _ R a d i o S h o w > < N o _ R a d i o S h o w > & l t ; ? x m l   v e r s i o n = " 1 . 0 "   s t a n d a l o n e = " y e s " ? & g t ; + 
+ & l t ; ? m s o - a p p l i c a t i o n   p r o g i d = " W o r d . D o c u m e n t " ? & g t ; + 
+ & l t ; p k g : p a c k a g e   x m l n s : p k g = " h t t p : / / s c h e m a s . m i c r o s o f t . c o m / o f f i c e / 2 0 0 6 / x m l P a c k a g e " & g t ; & l t ; p k g : p a r t   p k g : n a m e = " / _ r e l s / . r e l s "   p k g : c o n t e n t T y p e = " a p p l i c a t i o n / v n d . o p e n x m l f o r m a t s - p a c k a g e . r e l a t i o n s h i p s + x m l "   p k g : p a d d i n g = " 5 1 2 " & g t ; & l t ; p k g : x m l D a t a & g t ; & l t ; R e l a t i o n s h i p s   x m l n s = " h t t p : / / s c h e m a s . o p e n x m l f o r m a t s . o r g / p a c k a g e / 2 0 0 6 / r e l a t i o n s h i p s " & g t ; & l t ; R e l a t i o n s h i p   I d = " r I d 1 "   T y p e = " h t t p : / / s c h e m a s . o p e n x m l f o r m a t s . o r g / o f f i c e D o c u m e n t / 2 0 0 6 / r e l a t i o n s h i p s / o f f i c e D o c u m e n t "   T a r g e t = " w o r d / d o c u m e n t . x m l " / & g t ; & l t ; / R e l a t i o n s h i p s & g t ; & l t ; / p k g : x m l D a t a & g t ; & l t ; / p k g : p a r t & g t ; & l t ; p k g : p a r t   p k g : n a m e = " / w o r d / d o c u m e n t . x m l "   p k g : c o n t e n t T y p e = " a p p l i c a t i o n / v n d . o p e n x m l f o r m a t s - o f f i c e d o c u m e n t . w o r d p r o c e s s i n g m l . d o c u m e n t . m a i n + x m l " & g t ; & l t ; p k g : x m l D a t a & g t ; & l t ; w : d o c u m e n t   x m l n s : w p c = " h t t p : / / s c h e m a s . m i c r o s o f t . c o m / o f f i c e / w o r d / 2 0 1 0 / w o r d p r o c e s s i n g C a n v a s "   x m l n s : c x = " h t t p : / / s c h e m a s . m i c r o s o f t . c o m / o f f i c e / d r a w i n g / 2 0 1 4 / c h a r t e x "   x m l n s : c x 1 = " h t t p : / / s c h e m a s . m i c r o s o f t . c o m / o f f i c e / d r a w i n g / 2 0 1 5 / 9 / 8 / c h a r t e x "   x m l n s : m c = " h t t p : / / s c h e m a s . o p e n x m l f o r m a t s . o r g / m a r k u p - c o m p a t i b i l i t y / 2 0 0 6 "   x m l n s : o = " u r n : s c h e m a s - m i c r o s o f t - c o m : o f f i c e : o f f i c e "   x m l n s : r = " h t t p : / / s c h e m a s . o p e n x m l f o r m a t s . o r g / o f f i c e D o c u m e n t / 2 0 0 6 / r e l a t i o n s h i p s "   x m l n s : m = " h t t p : / / s c h e m a s . o p e n x m l f o r m a t s . o r g / o f f i c e D o c u m e n t / 2 0 0 6 / m a t h "   x m l n s : v = " u r n : s c h e m a s - m i c r o s o f t - c o m : v m l "   x m l n s : w p 1 4 = " h t t p : / / s c h e m a s . m i c r o s o f t . c o m / o f f i c e / w o r d / 2 0 1 0 / w o r d p r o c e s s i n g D r a w i n g "   x m l n s : w p = " h t t p : / / s c h e m a s . o p e n x m l f o r m a t s . o r g / d r a w i n g m l / 2 0 0 6 / w o r d p r o c e s s i n g D r a w i n g "   x m l n s : w 1 0 = " u r n : s c h e m a s - m i c r o s o f t - c o m : o f f i c e : w o r d "   x m l n s : w = " h t t p : / / s c h e m a s . o p e n x m l f o r m a t s . o r g / w o r d p r o c e s s i n g m l / 2 0 0 6 / m a i n "   x m l n s : w 1 4 = " h t t p : / / s c h e m a s . m i c r o s o f t . c o m / o f f i c e / w o r d / 2 0 1 0 / w o r d m l "   x m l n s : w 1 5 = " h t t p : / / s c h e m a s . m i c r o s o f t . c o m / o f f i c e / w o r d / 2 0 1 2 / w o r d m l "   x m l n s : w 1 6 s e = " h t t p : / / s c h e m a s . m i c r o s o f t . c o m / o f f i c e / w o r d / 2 0 1 5 / w o r d m l / s y m e x "   x m l n s : w p g = " h t t p : / / s c h e m a s . m i c r o s o f t . c o m / o f f i c e / w o r d / 2 0 1 0 / w o r d p r o c e s s i n g G r o u p "   x m l n s : w p i = " h t t p : / / s c h e m a s . m i c r o s o f t . c o m / o f f i c e / w o r d / 2 0 1 0 / w o r d p r o c e s s i n g I n k "   x m l n s : w n e = " h t t p : / / s c h e m a s . m i c r o s o f t . c o m / o f f i c e / w o r d / 2 0 0 6 / w o r d m l "   x m l n s : w p s = " h t t p : / / s c h e m a s . m i c r o s o f t . c o m / o f f i c e / w o r d / 2 0 1 0 / w o r d p r o c e s s i n g S h a p e "   m c : I g n o r a b l e = " w 1 4   w 1 5   w 1 6 s e   w p 1 4 " & g t ; & l t ; w : b o d y & g t ; & l t ; w : p   w : r s i d R = " 0 0 0 0 0 0 0 0 "   w : r s i d R D e f a u l t = " 0 0 5 C 5 4 8 A " & g t ; & l t ; w : r & g t ; & l t ; w : t & g t ; 6 0 & l t ; / w : t & g t ; & l t ; / w : r & g t ; & l t ; / w : p & g t ; & l t ; w : s e c t P r   w : r s i d R = " 0 0 0 0 0 0 0 0 " & g t ; & l t ; w : p g S z   w : w = " 1 2 2 4 0 "   w : h = " 1 5 8 4 0 " / & g t ; & l t ; w : p g M a r   w : t o p = " 1 4 4 0 "   w : r i g h t = " 1 4 4 0 "   w : b o t t o m = " 1 4 4 0 "   w : l e f t = " 1 4 4 0 "   w : h e a d e r = " 7 2 0 "   w : f o o t e r = " 7 2 0 "   w : g u t t e r = " 0 " / & g t ; & l t ; w : c o l s   w : s p a c e = " 7 2 0 " / & g t ; & l t ; / w : s e c t P r & g t ; & l t ; / w : b o d y & g t ; & l t ; / w : d o c u m e n t & g t ; & l t ; / p k g : x m l D a t a & g t ; & l t ; / p k g : p a r t & g t ; & l t ; p k g : p a r t   p k g : n a m e = " / w o r d / _ r e l s / d o c u m e n t . x m l . r e l s "   p k g : c o n t e n t T y p e = " a p p l i c a t i o n / v n d . o p e n x m l f o r m a t s - p a c k a g e . r e l a t i o n s h i p s + x m l "   p k g : p a d d i n g = " 2 5 6 " & g t ; & l t ; p k g : x m l D a t a & g t ; & l t ; R e l a t i o n s h i p s   x m l n s = " h t t p : / / s c h e m a s . o p e n x m l f o r m a t s . o r g / p a c k a g e / 2 0 0 6 / r e l a t i o n s h i p s " & g t ; & l t ; R e l a t i o n s h i p   I d = " r I d 1 "   T y p e = " h t t p : / / s c h e m a s . o p e n x m l f o r m a t s . o r g / o f f i c e D o c u m e n t / 2 0 0 6 / r e l a t i o n s h i p s / s t y l e s "   T a r g e t = " s t y l e s . x m l " / & g t ; & l t ; / R e l a t i o n s h i p s & g t ; & l t ; / p k g : x m l D a t a & g t ; & l t ; / p k g : p a r t & g t ; & l t ; p k g : p a r t   p k g : n a m e = " / w o r d / s t y l e s . x m l "   p k g : c o n t e n t T y p e = " a p p l i c a t i o n / v n d . o p e n x m l f o r m a t s - o f f i c e d o c u m e n t . w o r d p r o c e s s i n g m l . s t y l e s + x m l " & g t ; & l t ; p k g : x m l D a t a & g t ; & l t ; w : s t y l e s   x m l n s : m c = " h t t p : / / s c h e m a s . o p e n x m l f o r m a t s . o r g / m a r k u p - c o m p a t i b i l i t y / 2 0 0 6 "   x m l n s : r = " h t t p : / / s c h e m a s . o p e n x m l f o r m a t s . o r g / o f f i c e D o c u m e n t / 2 0 0 6 / r e l a t i o n s h i p s "   x m l n s : w = " h t t p : / / s c h e m a s . o p e n x m l f o r m a t s . o r g / w o r d p r o c e s s i n g m l / 2 0 0 6 / m a i n "   x m l n s : w 1 4 = " h t t p : / / s c h e m a s . m i c r o s o f t . c o m / o f f i c e / w o r d / 2 0 1 0 / w o r d m l "   x m l n s : w 1 5 = " h t t p : / / s c h e m a s . m i c r o s o f t . c o m / o f f i c e / w o r d / 2 0 1 2 / w o r d m l "   x m l n s : w 1 6 s e = " h t t p : / / s c h e m a s . m i c r o s o f t . c o m / o f f i c e / w o r d / 2 0 1 5 / w o r d m l / s y m e x "   m c : I g n o r a b l e = " w 1 4   w 1 5   w 1 6 s e " & g t ; & l t ; w : d o c D e f a u l t s & g t ; & l t ; w : r P r D e f a u l t & g t ; & l t ; w : r P r & g t ; & l t ; w : r F o n t s   w : a s c i i T h e m e = " m i n o r H A n s i "   w : e a s t A s i a T h e m e = " m i n o r E a s t A s i a "   w : h A n s i T h e m e = " m i n o r H A n s i "   w : c s t h e m e = " m i n o r B i d i " / & g t ; & l t ; w : s z   w : v a l = " 2 2 " / & g t ; & l t ; w : s z C s   w : v a l = " 2 2 " / & g t ; & l t ; w : l a n g   w : v a l = " e n - U S "   w : e a s t A s i a = " e n - U S "   w : b i d i = " a r - S A " / & g t ; & l t ; / w : r P r & g t ; & l t ; / w : r P r D e f a u l t & g t ; & l t ; w : p P r D e f a u l t & g t ; & l t ; w : p P r & g t ; & l t ; w : s p a c i n g   w : a f t e r = " 1 6 0 "   w : l i n e = " 2 5 9 "   w : l i n e R u l e = " a u t o " / & g t ; & l t ; / w : p P r & g t ; & l t ; / w : p P r D e f a u l t & g t ; & l t ; / w : d o c D e f a u l t s & g t ; & l t ; w : s t y l e   w : t y p e = " p a r a g r a p h "   w : d e f a u l t = " 1 "   w : s t y l e I d = " N o r m a l " & g t ; & l t ; w : n a m e   w : v a l = " N o r m a l " / & g t ; & l t ; w : q F o r m a t / & g t ; & l t ; / w : s t y l e & g t ; & l t ; w : s t y l e   w : t y p e = " c h a r a c t e r "   w : d e f a u l t = " 1 "   w : s t y l e I d = " D e f a u l t P a r a g r a p h F o n t " & g t ; & l t ; w : n a m e   w : v a l = " D e f a u l t   P a r a g r a p h   F o n t " / & g t ; & l t ; w : u i P r i o r i t y   w : v a l = " 1 " / & g t ; & l t ; w : s e m i H i d d e n / & g t ; & l t ; w : u n h i d e W h e n U s e d / & g t ; & l t ; / w : s t y l e & g t ; & l t ; w : s t y l e   w : t y p e = " t a b l e "   w : d e f a u l t = " 1 "   w : s t y l e I d = " T a b l e N o r m a l " & g t ; & l t ; w : n a m e   w : v a l = " N o r m a l   T a b l e " / & g t ; & l t ; w : u i P r i o r i t y   w : v a l = " 9 9 " / & g t ; & l t ; w : s e m i H i d d e n / & g t ; & l t ; w : u n h i d e W h e n U s e d / & g t ; & l t ; w : t b l P r & g t ; & l t ; w : t b l I n d   w : w = " 0 "   w : t y p e = " d x a " / & g t ; & l t ; w : t b l C e l l M a r & g t ; & l t ; w : t o p   w : w = " 0 "   w : t y p e = " d x a " / & g t ; & l t ; w : l e f t   w : w = " 1 0 8 "   w : t y p e = " d x a " / & g t ; & l t ; w : b o t t o m   w : w = " 0 "   w : t y p e = " d x a " / & g t ; & l t ; w : r i g h t   w : w = " 1 0 8 "   w : t y p e = " d x a " / & g t ; & l t ; / w : t b l C e l l M a r & g t ; & l t ; / w : t b l P r & g t ; & l t ; / w : s t y l e & g t ; & l t ; w : s t y l e   w : t y p e = " n u m b e r i n g "   w : d e f a u l t = " 1 "   w : s t y l e I d = " N o L i s t " & g t ; & l t ; w : n a m e   w : v a l = " N o   L i s t " / & g t ; & l t ; w : u i P r i o r i t y   w : v a l = " 9 9 " / & g t ; & l t ; w : s e m i H i d d e n / & g t ; & l t ; w : u n h i d e W h e n U s e d / & g t ; & l t ; / w : s t y l e & g t ; & l t ; w : s t y l e   w : t y p e = " c h a r a c t e r "   w : s t y l e I d = " P l a c e h o l d e r T e x t " & g t ; & l t ; w : n a m e   w : v a l = " P l a c e h o l d e r   T e x t " / & g t ; & l t ; w : b a s e d O n   w : v a l = " D e f a u l t P a r a g r a p h F o n t " / & g t ; & l t ; w : u i P r i o r i t y   w : v a l = " 9 9 " / & g t ; & l t ; w : s e m i H i d d e n / & g t ; & l t ; w : r s i d   w : v a l = " 0 0 0 F 1 E B D " / & g t ; & l t ; w : r P r & g t ; & l t ; w : c o l o r   w : v a l = " 8 0 8 0 8 0 " / & g t ; & l t ; / w : r P r & g t ; & l t ; / w : s t y l e & g t ; & l t ; w : s t y l e   w : t y p e = " t a b l e "   w : s t y l e I d = " T a b l e G r i d " & g t ; & l t ; w : n a m e   w : v a l = " T a b l e   G r i d " / & g t ; & l t ; w : b a s e d O n   w : v a l = " T a b l e N o r m a l " / & g t ; & l t ; w : u i P r i o r i t y   w : v a l = " 3 9 " / & g t ; & l t ; w : r s i d   w : v a l = " 0 0 7 9 2 B 5 6 " / & g t ; & l t ; w : p P r & g t ; & l t ; w : s p a c i n g   w : a f t e r = " 0 "   w : l i n e = " 2 4 0 "   w : l i n e R u l e = " a u t o " / & g t ; & l t ; / w : p P r & g t ; & l t ; w : t b l P r & g t ; & l t ; w : t b l B o r d e r s & g t ; & l t ; w : t o p   w : v a l = " s i n g l e "   w : s z = " 4 "   w : s p a c e = " 0 "   w : c o l o r = " a u t o " / & g t ; & l t ; w : l e f t   w : v a l = " s i n g l e "   w : s z = " 4 "   w : s p a c e = " 0 "   w : c o l o r = " a u t o " / & g t ; & l t ; w : b o t t o m   w : v a l = " s i n g l e "   w : s z = " 4 "   w : s p a c e = " 0 "   w : c o l o r = " a u t o " / & g t ; & l t ; w : r i g h t   w : v a l = " s i n g l e "   w : s z = " 4 "   w : s p a c e = " 0 "   w : c o l o r = " a u t o " / & g t ; & l t ; w : i n s i d e H   w : v a l = " s i n g l e "   w : s z = " 4 "   w : s p a c e = " 0 "   w : c o l o r = " a u t o " / & g t ; & l t ; w : i n s i d e V   w : v a l = " s i n g l e "   w : s z = " 4 "   w : s p a c e = " 0 "   w : c o l o r = " a u t o " / & g t ; & l t ; / w : t b l B o r d e r s & g t ; & l t ; / w : t b l P r & g t ; & l t ; / w : s t y l e & g t ; & l t ; / w : s t y l e s & g t ; & l t ; / p k g : x m l D a t a & g t ; & l t ; / p k g : p a r t & g t ; & l t ; / p k g : p a c k a g e & g t ; + 
+ < / N o _ R a d i o S h o w > < R u n T i m e _ R a d i o S h o w > & l t ; ? x m l   v e r s i o n = " 1 . 0 "   s t a n d a l o n e = " y e s " ? & g t ; + 
+ & l t ; ? m s o - a p p l i c a t i o n   p r o g i d = " W o r d . D o c u m e n t " ? & g t ; + 
+ & l t ; p k g : p a c k a g e   x m l n s : p k g = " h t t p : / / s c h e m a s . m i c r o s o f t . c o m / o f f i c e / 2 0 0 6 / x m l P a c k a g e " & g t ; & l t ; p k g : p a r t   p k g : n a m e = " / _ r e l s / . r e l s "   p k g : c o n t e n t T y p e = " a p p l i c a t i o n / v n d . o p e n x m l f o r m a t s - p a c k a g e . r e l a t i o n s h i p s + x m l "   p k g : p a d d i n g = " 5 1 2 " & g t ; & l t ; p k g : x m l D a t a & g t ; & l t ; R e l a t i o n s h i p s   x m l n s = " h t t p : / / s c h e m a s . o p e n x m l f o r m a t s . o r g / p a c k a g e / 2 0 0 6 / r e l a t i o n s h i p s " & g t ; & l t ; R e l a t i o n s h i p   I d = " r I d 1 "   T y p e = " h t t p : / / s c h e m a s . o p e n x m l f o r m a t s . o r g / o f f i c e D o c u m e n t / 2 0 0 6 / r e l a t i o n s h i p s / o f f i c e D o c u m e n t "   T a r g e t = " w o r d / d o c u m e n t . x m l " / & g t ; & l t ; / R e l a t i o n s h i p s & g t ; & l t ; / p k g : x m l D a t a & g t ; & l t ; / p k g : p a r t & g t ; & l t ; p k g : p a r t   p k g : n a m e = " / w o r d / d o c u m e n t . x m l "   p k g : c o n t e n t T y p e = " a p p l i c a t i o n / v n d . o p e n x m l f o r m a t s - o f f i c e d o c u m e n t . w o r d p r o c e s s i n g m l . d o c u m e n t . m a i n + x m l " & g t ; & l t ; p k g : x m l D a t a & g t ; & l t ; w : d o c u m e n t   x m l n s : w p c = " h t t p : / / s c h e m a s . m i c r o s o f t . c o m / o f f i c e / w o r d / 2 0 1 0 / w o r d p r o c e s s i n g C a n v a s "   x m l n s : c x = " h t t p : / / s c h e m a s . m i c r o s o f t . c o m / o f f i c e / d r a w i n g / 2 0 1 4 / c h a r t e x "   x m l n s : c x 1 = " h t t p : / / s c h e m a s . m i c r o s o f t . c o m / o f f i c e / d r a w i n g / 2 0 1 5 / 9 / 8 / c h a r t e x "   x m l n s : m c = " h t t p : / / s c h e m a s . o p e n x m l f o r m a t s . o r g / m a r k u p - c o m p a t i b i l i t y / 2 0 0 6 "   x m l n s : o = " u r n : s c h e m a s - m i c r o s o f t - c o m : o f f i c e : o f f i c e "   x m l n s : r = " h t t p : / / s c h e m a s . o p e n x m l f o r m a t s . o r g / o f f i c e D o c u m e n t / 2 0 0 6 / r e l a t i o n s h i p s "   x m l n s : m = " h t t p : / / s c h e m a s . o p e n x m l f o r m a t s . o r g / o f f i c e D o c u m e n t / 2 0 0 6 / m a t h "   x m l n s : v = " u r n : s c h e m a s - m i c r o s o f t - c o m : v m l "   x m l n s : w p 1 4 = " h t t p : / / s c h e m a s . m i c r o s o f t . c o m / o f f i c e / w o r d / 2 0 1 0 / w o r d p r o c e s s i n g D r a w i n g "   x m l n s : w p = " h t t p : / / s c h e m a s . o p e n x m l f o r m a t s . o r g / d r a w i n g m l / 2 0 0 6 / w o r d p r o c e s s i n g D r a w i n g "   x m l n s : w 1 0 = " u r n : s c h e m a s - m i c r o s o f t - c o m : o f f i c e : w o r d "   x m l n s : w = " h t t p : / / s c h e m a s . o p e n x m l f o r m a t s . o r g / w o r d p r o c e s s i n g m l / 2 0 0 6 / m a i n "   x m l n s : w 1 4 = " h t t p : / / s c h e m a s . m i c r o s o f t . c o m / o f f i c e / w o r d / 2 0 1 0 / w o r d m l "   x m l n s : w 1 5 = " h t t p : / / s c h e m a s . m i c r o s o f t . c o m / o f f i c e / w o r d / 2 0 1 2 / w o r d m l "   x m l n s : w 1 6 s e = " h t t p : / / s c h e m a s . m i c r o s o f t . c o m / o f f i c e / w o r d / 2 0 1 5 / w o r d m l / s y m e x "   x m l n s : w p g = " h t t p : / / s c h e m a s . m i c r o s o f t . c o m / o f f i c e / w o r d / 2 0 1 0 / w o r d p r o c e s s i n g G r o u p "   x m l n s : w p i = " h t t p : / / s c h e m a s . m i c r o s o f t . c o m / o f f i c e / w o r d / 2 0 1 0 / w o r d p r o c e s s i n g I n k "   x m l n s : w n e = " h t t p : / / s c h e m a s . m i c r o s o f t . c o m / o f f i c e / w o r d / 2 0 0 6 / w o r d m l "   x m l n s : w p s = " h t t p : / / s c h e m a s . m i c r o s o f t . c o m / o f f i c e / w o r d / 2 0 1 0 / w o r d p r o c e s s i n g S h a p e "   m c : I g n o r a b l e = " w 1 4   w 1 5   w 1 6 s e   w p 1 4 " & g t ; & l t ; w : b o d y & g t ; & l t ; w : p   w : r s i d R = " 0 0 0 0 0 0 0 0 "   w : r s i d R D e f a u l t = " 0 0 5 C 5 4 8 A " & g t ; & l t ; w : r & g t ; & l t ; w : t & g t ; 5   H o u r & l t ; / w : t & g t ; & l t ; / w : r & g t ; & l t ; / w : p & g t ; & l t ; w : s e c t P r   w : r s i d R = " 0 0 0 0 0 0 0 0 " & g t ; & l t ; w : p g S z   w : w = " 1 2 2 4 0 "   w : h = " 1 5 8 4 0 " / & g t ; & l t ; w : p g M a r   w : t o p = " 1 4 4 0 "   w : r i g h t = " 1 4 4 0 "   w : b o t t o m = " 1 4 4 0 "   w : l e f t = " 1 4 4 0 "   w : h e a d e r = " 7 2 0 "   w : f o o t e r = " 7 2 0 "   w : g u t t e r = " 0 " / & g t ; & l t ; w : c o l s   w : s p a c e = " 7 2 0 " / & g t ; & l t ; / w : s e c t P r & g t ; & l t ; / w : b o d y & g t ; & l t ; / w : d o c u m e n t & g t ; & l t ; / p k g : x m l D a t a & g t ; & l t ; / p k g : p a r t & g t ; & l t ; p k g : p a r t   p k g : n a m e = " / w o r d / _ r e l s / d o c u m e n t . x m l . r e l s "   p k g : c o n t e n t T y p e = " a p p l i c a t i o n / v n d . o p e n x m l f o r m a t s - p a c k a g e . r e l a t i o n s h i p s + x m l "   p k g : p a d d i n g = " 2 5 6 " & g t ; & l t ; p k g : x m l D a t a & g t ; & l t ; R e l a t i o n s h i p s   x m l n s = " h t t p : / / s c h e m a s . o p e n x m l f o r m a t s . o r g / p a c k a g e / 2 0 0 6 / r e l a t i o n s h i p s " & g t ; & l t ; R e l a t i o n s h i p   I d = " r I d 1 "   T y p e = " h t t p : / / s c h e m a s . o p e n x m l f o r m a t s . o r g / o f f i c e D o c u m e n t / 2 0 0 6 / r e l a t i o n s h i p s / s t y l e s "   T a r g e t = " s t y l e s . x m l " / & g t ; & l t ; / R e l a t i o n s h i p s & g t ; & l t ; / p k g : x m l D a t a & g t ; & l t ; / p k g : p a r t & g t ; & l t ; p k g : p a r t   p k g : n a m e = " / w o r d / s t y l e s . x m l "   p k g : c o n t e n t T y p e = " a p p l i c a t i o n / v n d . o p e n x m l f o r m a t s - o f f i c e d o c u m e n t . w o r d p r o c e s s i n g m l . s t y l e s + x m l " & g t ; & l t ; p k g : x m l D a t a & g t ; & l t ; w : s t y l e s   x m l n s : m c = " h t t p : / / s c h e m a s . o p e n x m l f o r m a t s . o r g / m a r k u p - c o m p a t i b i l i t y / 2 0 0 6 "   x m l n s : r = " h t t p : / / s c h e m a s . o p e n x m l f o r m a t s . o r g / o f f i c e D o c u m e n t / 2 0 0 6 / r e l a t i o n s h i p s "   x m l n s : w = " h t t p : / / s c h e m a s . o p e n x m l f o r m a t s . o r g / w o r d p r o c e s s i n g m l / 2 0 0 6 / m a i n "   x m l n s : w 1 4 = " h t t p : / / s c h e m a s . m i c r o s o f t . c o m / o f f i c e / w o r d / 2 0 1 0 / w o r d m l "   x m l n s : w 1 5 = " h t t p : / / s c h e m a s . m i c r o s o f t . c o m / o f f i c e / w o r d / 2 0 1 2 / w o r d m l "   x m l n s : w 1 6 s e = " h t t p : / / s c h e m a s . m i c r o s o f t . c o m / o f f i c e / w o r d / 2 0 1 5 / w o r d m l / s y m e x "   m c : I g n o r a b l e = " w 1 4   w 1 5   w 1 6 s e " & g t ; & l t ; w : d o c D e f a u l t s & g t ; & l t ; w : r P r D e f a u l t & g t ; & l t ; w : r P r & g t ; & l t ; w : r F o n t s   w : a s c i i T h e m e = " m i n o r H A n s i "   w : e a s t A s i a T h e m e = " m i n o r E a s t A s i a "   w : h A n s i T h e m e = " m i n o r H A n s i "   w : c s t h e m e = " m i n o r B i d i " / & g t ; & l t ; w : s z   w : v a l = " 2 2 " / & g t ; & l t ; w : s z C s   w : v a l = " 2 2 " / & g t ; & l t ; w : l a n g   w : v a l = " e n - U S "   w : e a s t A s i a = " e n - U S "   w : b i d i = " a r - S A " / & g t ; & l t ; / w : r P r & g t ; & l t ; / w : r P r D e f a u l t & g t ; & l t ; w : p P r D e f a u l t & g t ; & l t ; w : p P r & g t ; & l t ; w : s p a c i n g   w : a f t e r = " 1 6 0 "   w : l i n e = " 2 5 9 "   w : l i n e R u l e = " a u t o " / & g t ; & l t ; / w : p P r & g t ; & l t ; / w : p P r D e f a u l t & g t ; & l t ; / w : d o c D e f a u l t s & g t ; & l t ; w : s t y l e   w : t y p e = " p a r a g r a p h "   w : d e f a u l t = " 1 "   w : s t y l e I d = " N o r m a l " & g t ; & l t ; w : n a m e   w : v a l = " N o r m a l " / & g t ; & l t ; w : q F o r m a t / & g t ; & l t ; / w : s t y l e & g t ; & l t ; w : s t y l e   w : t y p e = " c h a r a c t e r "   w : d e f a u l t = " 1 "   w : s t y l e I d = " D e f a u l t P a r a g r a p h F o n t " & g t ; & l t ; w : n a m e   w : v a l = " D e f a u l t   P a r a g r a p h   F o n t " / & g t ; & l t ; w : u i P r i o r i t y   w : v a l = " 1 " / & g t ; & l t ; w : s e m i H i d d e n / & g t ; & l t ; w : u n h i d e W h e n U s e d / & g t ; & l t ; / w : s t y l e & g t ; & l t ; w : s t y l e   w : t y p e = " t a b l e "   w : d e f a u l t = " 1 "   w : s t y l e I d = " T a b l e N o r m a l " & g t ; & l t ; w : n a m e   w : v a l = " N o r m a l   T a b l e " / & g t ; & l t ; w : u i P r i o r i t y   w : v a l = " 9 9 " / & g t ; & l t ; w : s e m i H i d d e n / & g t ; & l t ; w : u n h i d e W h e n U s e d / & g t ; & l t ; w : t b l P r & g t ; & l t ; w : t b l I n d   w : w = " 0 "   w : t y p e = " d x a " / & g t ; & l t ; w : t b l C e l l M a r & g t ; & l t ; w : t o p   w : w = " 0 "   w : t y p e = " d x a " / & g t ; & l t ; w : l e f t   w : w = " 1 0 8 "   w : t y p e = " d x a " / & g t ; & l t ; w : b o t t o m   w : w = " 0 "   w : t y p e = " d x a " / & g t ; & l t ; w : r i g h t   w : w = " 1 0 8 "   w : t y p e = " d x a " / & g t ; & l t ; / w : t b l C e l l M a r & g t ; & l t ; / w : t b l P r & g t ; & l t ; / w : s t y l e & g t ; & l t ; w : s t y l e   w : t y p e = " n u m b e r i n g "   w : d e f a u l t = " 1 "   w : s t y l e I d = " N o L i s t " & g t ; & l t ; w : n a m e   w : v a l = " N o   L i s t " / & g t ; & l t ; w : u i P r i o r i t y   w : v a l = " 9 9 " / & g t ; & l t ; w : s e m i H i d d e n / & g t ; & l t ; w : u n h i d e W h e n U s e d / & g t ; & l t ; / w : s t y l e & g t ; & l t ; w : s t y l e   w : t y p e = " c h a r a c t e r "   w : s t y l e I d = " P l a c e h o l d e r T e x t " & g t ; & l t ; w : n a m e   w : v a l = " P l a c e h o l d e r   T e x t " / & g t ; & l t ; w : b a s e d O n   w : v a l = " D e f a u l t P a r a g r a p h F o n t " / & g t ; & l t ; w : u i P r i o r i t y   w : v a l = " 9 9 " / & g t ; & l t ; w : s e m i H i d d e n / & g t ; & l t ; w : r s i d   w : v a l = " 0 0 0 F 1 E B D " / & g t ; & l t ; w : r P r & g t ; & l t ; w : c o l o r   w : v a l = " 8 0 8 0 8 0 " / & g t ; & l t ; / w : r P r & g t ; & l t ; / w : s t y l e & g t ; & l t ; w : s t y l e   w : t y p e = " t a b l e "   w : s t y l e I d = " T a b l e G r i d " & g t ; & l t ; w : n a m e   w : v a l = " T a b l e   G r i d " / & g t ; & l t ; w : b a s e d O n   w : v a l = " T a b l e N o r m a l " / & g t ; & l t ; w : u i P r i o r i t y   w : v a l = " 3 9 " / & g t ; & l t ; w : r s i d   w : v a l = " 0 0 7 9 2 B 5 6 " / & g t ; & l t ; w : p P r & g t ; & l t ; w : s p a c i n g   w : a f t e r = " 0 "   w : l i n e = " 2 4 0 "   w : l i n e R u l e = " a u t o " / & g t ; & l t ; / w : p P r & g t ; & l t ; w : t b l P r & g t ; & l t ; w : t b l B o r d e r s & g t ; & l t ; w : t o p   w : v a l = " s i n g l e "   w : s z = " 4 "   w : s p a c e = " 0 "   w : c o l o r = " a u t o " / & g t ; & l t ; w : l e f t   w : v a l = " s i n g l e "   w : s z = " 4 "   w : s p a c e = " 0 "   w : c o l o r = " a u t o " / & g t ; & l t ; w : b o t t o m   w : v a l = " s i n g l e "   w : s z = " 4 "   w : s p a c e = " 0 "   w : c o l o r = " a u t o " / & g t ; & l t ; w : r i g h t   w : v a l = " s i n g l e "   w : s z = " 4 "   w : s p a c e = " 0 "   w : c o l o r = " a u t o " / & g t ; & l t ; w : i n s i d e H   w : v a l = " s i n g l e "   w : s z = " 4 "   w : s p a c e = " 0 "   w : c o l o r = " a u t o " / & g t ; & l t ; w : i n s i d e V   w : v a l = " s i n g l e "   w : s z = " 4 "   w : s p a c e = " 0 "   w : c o l o r = " a u t o " / & g t ; & l t ; / w : t b l B o r d e r s & g t ; & l t ; / w : t b l P r & g t ; & l t ; / w : s t y l e & g t ; & l t ; / w : s t y l e s & g t ; & l t ; / p k g : x m l D a t a & g t ; & l t ; / p k g : p a r t & g t ; & l t ; / p k g : p a c k a g e & g t ; + 
+ < / R u n T i m e _ R a d i o S h o w > < P l a y l i s t _ H e a d e r > < P o s t i n g D a t e _ P l a y l i s t H e a d e r / > < S t a r t T i m e _ P l a y l i s t H e a d e r / > < / P l a y l i s t _ H e a d e r > < / R a d i o S h o w > < / R a d i o S h o w T y p e >   
  < / N a v W o r d R e p o r t X m l P a r t > 
 </file>

</xml_diff>